<commit_message>
minor edit to RAM documentation for assertions
</commit_message>
<xml_diff>
--- a/documentation/Cache Documentation.docx
+++ b/documentation/Cache Documentation.docx
@@ -20,6 +20,15 @@
     </w:p>
     <w:sdt>
       <w:sdtPr>
+        <w:rPr>
+          <w:rFonts w:asciiTheme="minorHAnsi" w:eastAsiaTheme="minorEastAsia" w:hAnsiTheme="minorHAnsi" w:cstheme="minorBidi"/>
+          <w:b w:val="0"/>
+          <w:bCs w:val="0"/>
+          <w:smallCaps w:val="0"/>
+          <w:color w:val="auto"/>
+          <w:sz w:val="22"/>
+          <w:szCs w:val="22"/>
+        </w:rPr>
         <w:id w:val="-733385359"/>
         <w:docPartObj>
           <w:docPartGallery w:val="Table of Contents"/>
@@ -28,12 +37,7 @@
       </w:sdtPr>
       <w:sdtEndPr>
         <w:rPr>
-          <w:rFonts w:asciiTheme="minorHAnsi" w:eastAsiaTheme="minorEastAsia" w:hAnsiTheme="minorHAnsi" w:cstheme="minorBidi"/>
-          <w:smallCaps w:val="0"/>
           <w:noProof/>
-          <w:color w:val="auto"/>
-          <w:sz w:val="22"/>
-          <w:szCs w:val="22"/>
         </w:rPr>
       </w:sdtEndPr>
       <w:sdtContent>
@@ -1738,10 +1742,7 @@
       </w:pPr>
       <w:bookmarkStart w:id="3" w:name="_Toc181621848"/>
       <w:r>
-        <w:t xml:space="preserve">Read </w:t>
-      </w:r>
-      <w:r>
-        <w:t>Miss</w:t>
+        <w:t>Read Miss</w:t>
       </w:r>
       <w:bookmarkEnd w:id="3"/>
     </w:p>
@@ -1751,10 +1752,7 @@
       </w:pPr>
       <w:bookmarkStart w:id="4" w:name="_Toc181621849"/>
       <w:r>
-        <w:t xml:space="preserve">Write </w:t>
-      </w:r>
-      <w:r>
-        <w:t>Hit</w:t>
+        <w:t>Write Hit</w:t>
       </w:r>
       <w:bookmarkEnd w:id="4"/>
     </w:p>
@@ -1764,10 +1762,7 @@
       </w:pPr>
       <w:bookmarkStart w:id="5" w:name="_Toc181621850"/>
       <w:r>
-        <w:t xml:space="preserve">Write </w:t>
-      </w:r>
-      <w:r>
-        <w:t>Miss</w:t>
+        <w:t>Write Miss</w:t>
       </w:r>
       <w:bookmarkEnd w:id="5"/>
     </w:p>
@@ -1856,10 +1851,7 @@
       </w:pPr>
       <w:bookmarkStart w:id="12" w:name="_Toc181621857"/>
       <w:r>
-        <w:t xml:space="preserve">Sub-component: Cache </w:t>
-      </w:r>
-      <w:r>
-        <w:t>Tags</w:t>
+        <w:t>Sub-component: Cache Tags</w:t>
       </w:r>
       <w:bookmarkEnd w:id="12"/>
     </w:p>
@@ -1885,10 +1877,7 @@
       </w:pPr>
       <w:bookmarkStart w:id="13" w:name="_Toc181621858"/>
       <w:r>
-        <w:t xml:space="preserve">Sub-component: Cache </w:t>
-      </w:r>
-      <w:r>
-        <w:t>Valid Bits</w:t>
+        <w:t>Sub-component: Cache Valid Bits</w:t>
       </w:r>
       <w:bookmarkEnd w:id="13"/>
     </w:p>
@@ -1914,10 +1903,7 @@
       </w:pPr>
       <w:bookmarkStart w:id="14" w:name="_Toc181621859"/>
       <w:r>
-        <w:t xml:space="preserve">Sub-component: Cache </w:t>
-      </w:r>
-      <w:r>
-        <w:t>Hit Logic</w:t>
+        <w:t>Sub-component: Cache Hit Logic</w:t>
       </w:r>
       <w:bookmarkEnd w:id="14"/>
     </w:p>
@@ -1943,10 +1929,7 @@
       </w:pPr>
       <w:bookmarkStart w:id="15" w:name="_Toc181621860"/>
       <w:r>
-        <w:t xml:space="preserve">Sub-component: Cache </w:t>
-      </w:r>
-      <w:r>
-        <w:t>LRU Buffer</w:t>
+        <w:t>Sub-component: Cache LRU Buffer</w:t>
       </w:r>
       <w:bookmarkEnd w:id="15"/>
     </w:p>
@@ -1973,10 +1956,7 @@
       </w:pPr>
       <w:bookmarkStart w:id="16" w:name="_Toc181621861"/>
       <w:r>
-        <w:t xml:space="preserve">Sub-component: Cache </w:t>
-      </w:r>
-      <w:r>
-        <w:t>Control</w:t>
+        <w:t>Sub-component: Cache Control</w:t>
       </w:r>
       <w:bookmarkEnd w:id="16"/>
     </w:p>
@@ -2018,15 +1998,7 @@
     </w:p>
     <w:p>
       <w:r>
-        <w:t xml:space="preserve">The RAM block is implemented as </w:t>
-      </w:r>
-      <w:proofErr w:type="spellStart"/>
-      <w:r>
-        <w:t>a</w:t>
-      </w:r>
-      <w:proofErr w:type="spellEnd"/>
-      <w:r>
-        <w:t xml:space="preserve"> DEPTH-long WIDTH-bit array of memory/register locations. The RAM takes in an address, data, and a write enable as inputs, and its only output is a WIDTH-bit data output. Both RAM reads and writes are synchronous, only updating the contents of the ram on a cycle where the write enable is asserted. Reads are only valid a cycle after write enable is not asserted. </w:t>
+        <w:t xml:space="preserve">The RAM block is implemented as a DEPTH-long WIDTH-bit array of memory/register locations. The RAM takes in an address, data, and a write enable as inputs, and its only output is a WIDTH-bit data output. Both RAM reads and writes are synchronous, only updating the contents of the ram on a cycle where the write enable is asserted. Reads are only valid a cycle after write enable is not asserted. </w:t>
       </w:r>
     </w:p>
     <w:p>
@@ -2079,29 +2051,13 @@
         <w:t xml:space="preserve">and wait for the rising edge of the clock </w:t>
       </w:r>
       <w:r>
-        <w:t xml:space="preserve">(ex. Testcase 2 has </w:t>
-      </w:r>
-      <w:proofErr w:type="spellStart"/>
-      <w:r>
-        <w:t>addr</w:t>
-      </w:r>
-      <w:proofErr w:type="spellEnd"/>
-      <w:r>
-        <w:t>=2</w:t>
+        <w:t>(ex. Testcase 2 has addr=2</w:t>
       </w:r>
       <w:r>
         <w:t>,</w:t>
       </w:r>
       <w:r>
-        <w:t xml:space="preserve"> </w:t>
-      </w:r>
-      <w:proofErr w:type="spellStart"/>
-      <w:r>
-        <w:t>data_in</w:t>
-      </w:r>
-      <w:proofErr w:type="spellEnd"/>
-      <w:r>
-        <w:t>=2</w:t>
+        <w:t xml:space="preserve"> data_in=2</w:t>
       </w:r>
       <w:r>
         <w:t>, we=1</w:t>
@@ -2113,10 +2069,7 @@
         <w:t xml:space="preserve">. </w:t>
       </w:r>
       <w:r>
-        <w:t>The testbench itself has a reference model that mimics the behavior of the RAM in an array.</w:t>
-      </w:r>
-      <w:r>
-        <w:t xml:space="preserve"> </w:t>
+        <w:t xml:space="preserve">The testbench itself has a reference model that mimics the behavior of the RAM in an array. </w:t>
       </w:r>
       <w:r>
         <w:t>After all addresses have been written, we then read from every address</w:t>
@@ -2139,6 +2092,9 @@
         </w:rPr>
       </w:pPr>
       <w:r>
+        <w:rPr>
+          <w:noProof/>
+        </w:rPr>
         <w:drawing>
           <wp:inline distT="0" distB="0" distL="0" distR="0" wp14:anchorId="7C50C00D" wp14:editId="14B69F50">
             <wp:extent cx="3289389" cy="2282190"/>
@@ -2256,31 +2212,7 @@
         <w:rPr>
           <w:noProof/>
         </w:rPr>
-        <w:t xml:space="preserve">is all 0s 10% of the time, </w:t>
-      </w:r>
-      <w:r>
-        <w:rPr>
-          <w:noProof/>
-        </w:rPr>
-        <w:t xml:space="preserve">all </w:t>
-      </w:r>
-      <w:r>
-        <w:rPr>
-          <w:noProof/>
-        </w:rPr>
-        <w:t>1</w:t>
-      </w:r>
-      <w:r>
-        <w:rPr>
-          <w:noProof/>
-        </w:rPr>
-        <w:t>s 10% of the time,</w:t>
-      </w:r>
-      <w:r>
-        <w:rPr>
-          <w:noProof/>
-        </w:rPr>
-        <w:t xml:space="preserve"> and the rest of the values the other 80% of the time.</w:t>
+        <w:t>is all 0s 10% of the time, all 1s 10% of the time, and the rest of the values the other 80% of the time.</w:t>
       </w:r>
     </w:p>
     <w:p>
@@ -2375,6 +2307,9 @@
         </w:rPr>
       </w:pPr>
       <w:r>
+        <w:rPr>
+          <w:noProof/>
+        </w:rPr>
         <w:drawing>
           <wp:inline distT="0" distB="0" distL="0" distR="0" wp14:anchorId="17C902BB" wp14:editId="1EEF7385">
             <wp:extent cx="3653790" cy="3575328"/>
@@ -2508,7 +2443,6 @@
           <w:numId w:val="12"/>
         </w:numPr>
       </w:pPr>
-      <w:proofErr w:type="spellStart"/>
       <w:r>
         <w:rPr>
           <w:b/>
@@ -2521,15 +2455,7 @@
           <w:b/>
           <w:bCs/>
         </w:rPr>
-        <w:t>ut_correct_check</w:t>
-      </w:r>
-      <w:proofErr w:type="spellEnd"/>
-      <w:r>
-        <w:rPr>
-          <w:b/>
-          <w:bCs/>
-        </w:rPr>
-        <w:t>:</w:t>
+        <w:t>ut_correct_check:</w:t>
       </w:r>
       <w:r>
         <w:t xml:space="preserve"> </w:t>
@@ -2547,6 +2473,23 @@
         </w:numPr>
       </w:pPr>
       <w:r>
+        <w:rPr>
+          <w:b/>
+          <w:bCs/>
+        </w:rPr>
+        <w:t>write_check</w:t>
+      </w:r>
+      <w:r>
+        <w:rPr>
+          <w:b/>
+          <w:bCs/>
+        </w:rPr>
+        <w:t>:</w:t>
+      </w:r>
+      <w:r>
+        <w:t xml:space="preserve"> </w:t>
+      </w:r>
+      <w:r>
         <w:t>When the write enable is asserted and followed by a read,</w:t>
       </w:r>
       <w:r>
@@ -2617,6 +2560,9 @@
         <w:jc w:val="center"/>
       </w:pPr>
       <w:r>
+        <w:rPr>
+          <w:noProof/>
+        </w:rPr>
         <w:drawing>
           <wp:inline distT="0" distB="0" distL="0" distR="0" wp14:anchorId="047B3C82" wp14:editId="460C3686">
             <wp:extent cx="4455833" cy="3409950"/>
@@ -2752,6 +2698,9 @@
         <w:jc w:val="center"/>
       </w:pPr>
       <w:r>
+        <w:rPr>
+          <w:noProof/>
+        </w:rPr>
         <w:drawing>
           <wp:inline distT="0" distB="0" distL="0" distR="0" wp14:anchorId="73B6A5B9" wp14:editId="0D7D6B71">
             <wp:extent cx="3615690" cy="2751942"/>

</xml_diff>

<commit_message>
been tinkering with cache control block, still needs some work
</commit_message>
<xml_diff>
--- a/documentation/Cache Documentation.docx
+++ b/documentation/Cache Documentation.docx
@@ -76,7 +76,7 @@
           <w:r>
             <w:fldChar w:fldCharType="separate"/>
           </w:r>
-          <w:hyperlink w:anchor="_Toc182067338" w:history="1">
+          <w:hyperlink w:anchor="_Toc182930329" w:history="1">
             <w:r>
               <w:rPr>
                 <w:rStyle w:val="Hyperlink"/>
@@ -120,7 +120,7 @@
                 <w:noProof/>
                 <w:webHidden/>
               </w:rPr>
-              <w:instrText xml:space="preserve"> PAGEREF _Toc182067338 \h </w:instrText>
+              <w:instrText xml:space="preserve"> PAGEREF _Toc182930329 \h </w:instrText>
             </w:r>
             <w:r>
               <w:rPr>
@@ -166,7 +166,7 @@
               <w14:ligatures w14:val="standardContextual"/>
             </w:rPr>
           </w:pPr>
-          <w:hyperlink w:anchor="_Toc182067339" w:history="1">
+          <w:hyperlink w:anchor="_Toc182930330" w:history="1">
             <w:r>
               <w:rPr>
                 <w:rStyle w:val="Hyperlink"/>
@@ -210,7 +210,7 @@
                 <w:noProof/>
                 <w:webHidden/>
               </w:rPr>
-              <w:instrText xml:space="preserve"> PAGEREF _Toc182067339 \h </w:instrText>
+              <w:instrText xml:space="preserve"> PAGEREF _Toc182930330 \h </w:instrText>
             </w:r>
             <w:r>
               <w:rPr>
@@ -256,7 +256,7 @@
               <w14:ligatures w14:val="standardContextual"/>
             </w:rPr>
           </w:pPr>
-          <w:hyperlink w:anchor="_Toc182067340" w:history="1">
+          <w:hyperlink w:anchor="_Toc182930331" w:history="1">
             <w:r>
               <w:rPr>
                 <w:rStyle w:val="Hyperlink"/>
@@ -300,7 +300,7 @@
                 <w:noProof/>
                 <w:webHidden/>
               </w:rPr>
-              <w:instrText xml:space="preserve"> PAGEREF _Toc182067340 \h </w:instrText>
+              <w:instrText xml:space="preserve"> PAGEREF _Toc182930331 \h </w:instrText>
             </w:r>
             <w:r>
               <w:rPr>
@@ -346,7 +346,7 @@
               <w14:ligatures w14:val="standardContextual"/>
             </w:rPr>
           </w:pPr>
-          <w:hyperlink w:anchor="_Toc182067341" w:history="1">
+          <w:hyperlink w:anchor="_Toc182930332" w:history="1">
             <w:r>
               <w:rPr>
                 <w:rStyle w:val="Hyperlink"/>
@@ -390,7 +390,7 @@
                 <w:noProof/>
                 <w:webHidden/>
               </w:rPr>
-              <w:instrText xml:space="preserve"> PAGEREF _Toc182067341 \h </w:instrText>
+              <w:instrText xml:space="preserve"> PAGEREF _Toc182930332 \h </w:instrText>
             </w:r>
             <w:r>
               <w:rPr>
@@ -436,7 +436,7 @@
               <w14:ligatures w14:val="standardContextual"/>
             </w:rPr>
           </w:pPr>
-          <w:hyperlink w:anchor="_Toc182067342" w:history="1">
+          <w:hyperlink w:anchor="_Toc182930333" w:history="1">
             <w:r>
               <w:rPr>
                 <w:rStyle w:val="Hyperlink"/>
@@ -480,7 +480,7 @@
                 <w:noProof/>
                 <w:webHidden/>
               </w:rPr>
-              <w:instrText xml:space="preserve"> PAGEREF _Toc182067342 \h </w:instrText>
+              <w:instrText xml:space="preserve"> PAGEREF _Toc182930333 \h </w:instrText>
             </w:r>
             <w:r>
               <w:rPr>
@@ -526,7 +526,7 @@
               <w14:ligatures w14:val="standardContextual"/>
             </w:rPr>
           </w:pPr>
-          <w:hyperlink w:anchor="_Toc182067343" w:history="1">
+          <w:hyperlink w:anchor="_Toc182930334" w:history="1">
             <w:r>
               <w:rPr>
                 <w:rStyle w:val="Hyperlink"/>
@@ -570,7 +570,7 @@
                 <w:noProof/>
                 <w:webHidden/>
               </w:rPr>
-              <w:instrText xml:space="preserve"> PAGEREF _Toc182067343 \h </w:instrText>
+              <w:instrText xml:space="preserve"> PAGEREF _Toc182930334 \h </w:instrText>
             </w:r>
             <w:r>
               <w:rPr>
@@ -616,7 +616,7 @@
               <w14:ligatures w14:val="standardContextual"/>
             </w:rPr>
           </w:pPr>
-          <w:hyperlink w:anchor="_Toc182067344" w:history="1">
+          <w:hyperlink w:anchor="_Toc182930335" w:history="1">
             <w:r>
               <w:rPr>
                 <w:rStyle w:val="Hyperlink"/>
@@ -660,7 +660,7 @@
                 <w:noProof/>
                 <w:webHidden/>
               </w:rPr>
-              <w:instrText xml:space="preserve"> PAGEREF _Toc182067344 \h </w:instrText>
+              <w:instrText xml:space="preserve"> PAGEREF _Toc182930335 \h </w:instrText>
             </w:r>
             <w:r>
               <w:rPr>
@@ -706,7 +706,7 @@
               <w14:ligatures w14:val="standardContextual"/>
             </w:rPr>
           </w:pPr>
-          <w:hyperlink w:anchor="_Toc182067345" w:history="1">
+          <w:hyperlink w:anchor="_Toc182930336" w:history="1">
             <w:r>
               <w:rPr>
                 <w:rStyle w:val="Hyperlink"/>
@@ -750,7 +750,7 @@
                 <w:noProof/>
                 <w:webHidden/>
               </w:rPr>
-              <w:instrText xml:space="preserve"> PAGEREF _Toc182067345 \h </w:instrText>
+              <w:instrText xml:space="preserve"> PAGEREF _Toc182930336 \h </w:instrText>
             </w:r>
             <w:r>
               <w:rPr>
@@ -796,7 +796,7 @@
               <w14:ligatures w14:val="standardContextual"/>
             </w:rPr>
           </w:pPr>
-          <w:hyperlink w:anchor="_Toc182067346" w:history="1">
+          <w:hyperlink w:anchor="_Toc182930337" w:history="1">
             <w:r>
               <w:rPr>
                 <w:rStyle w:val="Hyperlink"/>
@@ -840,7 +840,7 @@
                 <w:noProof/>
                 <w:webHidden/>
               </w:rPr>
-              <w:instrText xml:space="preserve"> PAGEREF _Toc182067346 \h </w:instrText>
+              <w:instrText xml:space="preserve"> PAGEREF _Toc182930337 \h </w:instrText>
             </w:r>
             <w:r>
               <w:rPr>
@@ -886,7 +886,7 @@
               <w14:ligatures w14:val="standardContextual"/>
             </w:rPr>
           </w:pPr>
-          <w:hyperlink w:anchor="_Toc182067347" w:history="1">
+          <w:hyperlink w:anchor="_Toc182930338" w:history="1">
             <w:r>
               <w:rPr>
                 <w:rStyle w:val="Hyperlink"/>
@@ -909,7 +909,7 @@
                 <w:rStyle w:val="Hyperlink"/>
                 <w:noProof/>
               </w:rPr>
-              <w:t>Functionality</w:t>
+              <w:t>Sub-component: Cache Data</w:t>
             </w:r>
             <w:r>
               <w:rPr>
@@ -930,7 +930,7 @@
                 <w:noProof/>
                 <w:webHidden/>
               </w:rPr>
-              <w:instrText xml:space="preserve"> PAGEREF _Toc182067347 \h </w:instrText>
+              <w:instrText xml:space="preserve"> PAGEREF _Toc182930338 \h </w:instrText>
             </w:r>
             <w:r>
               <w:rPr>
@@ -976,7 +976,7 @@
               <w14:ligatures w14:val="standardContextual"/>
             </w:rPr>
           </w:pPr>
-          <w:hyperlink w:anchor="_Toc182067348" w:history="1">
+          <w:hyperlink w:anchor="_Toc182930339" w:history="1">
             <w:r>
               <w:rPr>
                 <w:rStyle w:val="Hyperlink"/>
@@ -999,7 +999,7 @@
                 <w:rStyle w:val="Hyperlink"/>
                 <w:noProof/>
               </w:rPr>
-              <w:t>Simulation Results</w:t>
+              <w:t>Sub-component: Cache Tags</w:t>
             </w:r>
             <w:r>
               <w:rPr>
@@ -1020,7 +1020,7 @@
                 <w:noProof/>
                 <w:webHidden/>
               </w:rPr>
-              <w:instrText xml:space="preserve"> PAGEREF _Toc182067348 \h </w:instrText>
+              <w:instrText xml:space="preserve"> PAGEREF _Toc182930339 \h </w:instrText>
             </w:r>
             <w:r>
               <w:rPr>
@@ -1040,7 +1040,7 @@
                 <w:noProof/>
                 <w:webHidden/>
               </w:rPr>
-              <w:t>2</w:t>
+              <w:t>4</w:t>
             </w:r>
             <w:r>
               <w:rPr>
@@ -1066,7 +1066,7 @@
               <w14:ligatures w14:val="standardContextual"/>
             </w:rPr>
           </w:pPr>
-          <w:hyperlink w:anchor="_Toc182067349" w:history="1">
+          <w:hyperlink w:anchor="_Toc182930340" w:history="1">
             <w:r>
               <w:rPr>
                 <w:rStyle w:val="Hyperlink"/>
@@ -1089,7 +1089,7 @@
                 <w:rStyle w:val="Hyperlink"/>
                 <w:noProof/>
               </w:rPr>
-              <w:t>Sub-component: Cache Data</w:t>
+              <w:t>Sub-component: Cache Valid Bits</w:t>
             </w:r>
             <w:r>
               <w:rPr>
@@ -1110,7 +1110,7 @@
                 <w:noProof/>
                 <w:webHidden/>
               </w:rPr>
-              <w:instrText xml:space="preserve"> PAGEREF _Toc182067349 \h </w:instrText>
+              <w:instrText xml:space="preserve"> PAGEREF _Toc182930340 \h </w:instrText>
             </w:r>
             <w:r>
               <w:rPr>
@@ -1130,7 +1130,7 @@
                 <w:noProof/>
                 <w:webHidden/>
               </w:rPr>
-              <w:t>2</w:t>
+              <w:t>7</w:t>
             </w:r>
             <w:r>
               <w:rPr>
@@ -1156,7 +1156,7 @@
               <w14:ligatures w14:val="standardContextual"/>
             </w:rPr>
           </w:pPr>
-          <w:hyperlink w:anchor="_Toc182067350" w:history="1">
+          <w:hyperlink w:anchor="_Toc182930341" w:history="1">
             <w:r>
               <w:rPr>
                 <w:rStyle w:val="Hyperlink"/>
@@ -1179,7 +1179,7 @@
                 <w:rStyle w:val="Hyperlink"/>
                 <w:noProof/>
               </w:rPr>
-              <w:t>Sub-component: Cache Tags</w:t>
+              <w:t>Sub-component: Cache Hit Logic</w:t>
             </w:r>
             <w:r>
               <w:rPr>
@@ -1200,7 +1200,7 @@
                 <w:noProof/>
                 <w:webHidden/>
               </w:rPr>
-              <w:instrText xml:space="preserve"> PAGEREF _Toc182067350 \h </w:instrText>
+              <w:instrText xml:space="preserve"> PAGEREF _Toc182930341 \h </w:instrText>
             </w:r>
             <w:r>
               <w:rPr>
@@ -1220,7 +1220,7 @@
                 <w:noProof/>
                 <w:webHidden/>
               </w:rPr>
-              <w:t>4</w:t>
+              <w:t>9</w:t>
             </w:r>
             <w:r>
               <w:rPr>
@@ -1246,7 +1246,7 @@
               <w14:ligatures w14:val="standardContextual"/>
             </w:rPr>
           </w:pPr>
-          <w:hyperlink w:anchor="_Toc182067351" w:history="1">
+          <w:hyperlink w:anchor="_Toc182930342" w:history="1">
             <w:r>
               <w:rPr>
                 <w:rStyle w:val="Hyperlink"/>
@@ -1269,7 +1269,7 @@
                 <w:rStyle w:val="Hyperlink"/>
                 <w:noProof/>
               </w:rPr>
-              <w:t>Sub-component: Cache Valid Bits</w:t>
+              <w:t>Sub-component: Cache LRU Buffer</w:t>
             </w:r>
             <w:r>
               <w:rPr>
@@ -1290,7 +1290,7 @@
                 <w:noProof/>
                 <w:webHidden/>
               </w:rPr>
-              <w:instrText xml:space="preserve"> PAGEREF _Toc182067351 \h </w:instrText>
+              <w:instrText xml:space="preserve"> PAGEREF _Toc182930342 \h </w:instrText>
             </w:r>
             <w:r>
               <w:rPr>
@@ -1310,7 +1310,7 @@
                 <w:noProof/>
                 <w:webHidden/>
               </w:rPr>
-              <w:t>7</w:t>
+              <w:t>11</w:t>
             </w:r>
             <w:r>
               <w:rPr>
@@ -1336,7 +1336,7 @@
               <w14:ligatures w14:val="standardContextual"/>
             </w:rPr>
           </w:pPr>
-          <w:hyperlink w:anchor="_Toc182067352" w:history="1">
+          <w:hyperlink w:anchor="_Toc182930343" w:history="1">
             <w:r>
               <w:rPr>
                 <w:rStyle w:val="Hyperlink"/>
@@ -1359,7 +1359,7 @@
                 <w:rStyle w:val="Hyperlink"/>
                 <w:noProof/>
               </w:rPr>
-              <w:t>Sub-component: Cache Hit Logic</w:t>
+              <w:t>Sub-component: Cache Control</w:t>
             </w:r>
             <w:r>
               <w:rPr>
@@ -1380,7 +1380,7 @@
                 <w:noProof/>
                 <w:webHidden/>
               </w:rPr>
-              <w:instrText xml:space="preserve"> PAGEREF _Toc182067352 \h </w:instrText>
+              <w:instrText xml:space="preserve"> PAGEREF _Toc182930343 \h </w:instrText>
             </w:r>
             <w:r>
               <w:rPr>
@@ -1400,7 +1400,97 @@
                 <w:noProof/>
                 <w:webHidden/>
               </w:rPr>
-              <w:t>9</w:t>
+              <w:t>17</w:t>
+            </w:r>
+            <w:r>
+              <w:rPr>
+                <w:noProof/>
+                <w:webHidden/>
+              </w:rPr>
+              <w:fldChar w:fldCharType="end"/>
+            </w:r>
+          </w:hyperlink>
+        </w:p>
+        <w:p>
+          <w:pPr>
+            <w:pStyle w:val="TOC2"/>
+            <w:tabs>
+              <w:tab w:val="left" w:pos="960"/>
+              <w:tab w:val="right" w:leader="dot" w:pos="9350"/>
+            </w:tabs>
+            <w:rPr>
+              <w:noProof/>
+              <w:kern w:val="2"/>
+              <w:sz w:val="24"/>
+              <w:szCs w:val="24"/>
+              <w14:ligatures w14:val="standardContextual"/>
+            </w:rPr>
+          </w:pPr>
+          <w:hyperlink w:anchor="_Toc182930344" w:history="1">
+            <w:r>
+              <w:rPr>
+                <w:rStyle w:val="Hyperlink"/>
+                <w:noProof/>
+              </w:rPr>
+              <w:t>3.2</w:t>
+            </w:r>
+            <w:r>
+              <w:rPr>
+                <w:noProof/>
+                <w:kern w:val="2"/>
+                <w:sz w:val="24"/>
+                <w:szCs w:val="24"/>
+                <w14:ligatures w14:val="standardContextual"/>
+              </w:rPr>
+              <w:tab/>
+            </w:r>
+            <w:r>
+              <w:rPr>
+                <w:rStyle w:val="Hyperlink"/>
+                <w:noProof/>
+              </w:rPr>
+              <w:t>Ram Block</w:t>
+            </w:r>
+            <w:r>
+              <w:rPr>
+                <w:noProof/>
+                <w:webHidden/>
+              </w:rPr>
+              <w:tab/>
+            </w:r>
+            <w:r>
+              <w:rPr>
+                <w:noProof/>
+                <w:webHidden/>
+              </w:rPr>
+              <w:fldChar w:fldCharType="begin"/>
+            </w:r>
+            <w:r>
+              <w:rPr>
+                <w:noProof/>
+                <w:webHidden/>
+              </w:rPr>
+              <w:instrText xml:space="preserve"> PAGEREF _Toc182930344 \h </w:instrText>
+            </w:r>
+            <w:r>
+              <w:rPr>
+                <w:noProof/>
+                <w:webHidden/>
+              </w:rPr>
+            </w:r>
+            <w:r>
+              <w:rPr>
+                <w:noProof/>
+                <w:webHidden/>
+              </w:rPr>
+              <w:fldChar w:fldCharType="separate"/>
+            </w:r>
+            <w:r>
+              <w:rPr>
+                <w:noProof/>
+                <w:webHidden/>
+              </w:rPr>
+              <w:t>21</w:t>
             </w:r>
             <w:r>
               <w:rPr>
@@ -1426,13 +1516,13 @@
               <w14:ligatures w14:val="standardContextual"/>
             </w:rPr>
           </w:pPr>
-          <w:hyperlink w:anchor="_Toc182067353" w:history="1">
+          <w:hyperlink w:anchor="_Toc182930345" w:history="1">
             <w:r>
               <w:rPr>
                 <w:rStyle w:val="Hyperlink"/>
                 <w:noProof/>
               </w:rPr>
-              <w:t>3.1.7</w:t>
+              <w:t>3.2.1</w:t>
             </w:r>
             <w:r>
               <w:rPr>
@@ -1449,7 +1539,7 @@
                 <w:rStyle w:val="Hyperlink"/>
                 <w:noProof/>
               </w:rPr>
-              <w:t>Sub-component: Cache LRU Buffer</w:t>
+              <w:t>Functionality</w:t>
             </w:r>
             <w:r>
               <w:rPr>
@@ -1470,7 +1560,7 @@
                 <w:noProof/>
                 <w:webHidden/>
               </w:rPr>
-              <w:instrText xml:space="preserve"> PAGEREF _Toc182067353 \h </w:instrText>
+              <w:instrText xml:space="preserve"> PAGEREF _Toc182930345 \h </w:instrText>
             </w:r>
             <w:r>
               <w:rPr>
@@ -1490,7 +1580,7 @@
                 <w:noProof/>
                 <w:webHidden/>
               </w:rPr>
-              <w:t>11</w:t>
+              <w:t>21</w:t>
             </w:r>
             <w:r>
               <w:rPr>
@@ -1516,13 +1606,13 @@
               <w14:ligatures w14:val="standardContextual"/>
             </w:rPr>
           </w:pPr>
-          <w:hyperlink w:anchor="_Toc182067354" w:history="1">
+          <w:hyperlink w:anchor="_Toc182930346" w:history="1">
             <w:r>
               <w:rPr>
                 <w:rStyle w:val="Hyperlink"/>
                 <w:noProof/>
               </w:rPr>
-              <w:t>3.1.8</w:t>
+              <w:t>3.2.2</w:t>
             </w:r>
             <w:r>
               <w:rPr>
@@ -1539,7 +1629,7 @@
                 <w:rStyle w:val="Hyperlink"/>
                 <w:noProof/>
               </w:rPr>
-              <w:t>Sub-component: Cache Control</w:t>
+              <w:t>Simulation Results</w:t>
             </w:r>
             <w:r>
               <w:rPr>
@@ -1560,7 +1650,7 @@
                 <w:noProof/>
                 <w:webHidden/>
               </w:rPr>
-              <w:instrText xml:space="preserve"> PAGEREF _Toc182067354 \h </w:instrText>
+              <w:instrText xml:space="preserve"> PAGEREF _Toc182930346 \h </w:instrText>
             </w:r>
             <w:r>
               <w:rPr>
@@ -1580,7 +1670,7 @@
                 <w:noProof/>
                 <w:webHidden/>
               </w:rPr>
-              <w:t>13</w:t>
+              <w:t>21</w:t>
             </w:r>
             <w:r>
               <w:rPr>
@@ -1606,13 +1696,13 @@
               <w14:ligatures w14:val="standardContextual"/>
             </w:rPr>
           </w:pPr>
-          <w:hyperlink w:anchor="_Toc182067355" w:history="1">
+          <w:hyperlink w:anchor="_Toc182930347" w:history="1">
             <w:r>
               <w:rPr>
                 <w:rStyle w:val="Hyperlink"/>
                 <w:noProof/>
               </w:rPr>
-              <w:t>3.2</w:t>
+              <w:t>3.3</w:t>
             </w:r>
             <w:r>
               <w:rPr>
@@ -1629,7 +1719,7 @@
                 <w:rStyle w:val="Hyperlink"/>
                 <w:noProof/>
               </w:rPr>
-              <w:t>Ram Block</w:t>
+              <w:t>Miscellaneous Logic</w:t>
             </w:r>
             <w:r>
               <w:rPr>
@@ -1650,7 +1740,7 @@
                 <w:noProof/>
                 <w:webHidden/>
               </w:rPr>
-              <w:instrText xml:space="preserve"> PAGEREF _Toc182067355 \h </w:instrText>
+              <w:instrText xml:space="preserve"> PAGEREF _Toc182930347 \h </w:instrText>
             </w:r>
             <w:r>
               <w:rPr>
@@ -1670,7 +1760,7 @@
                 <w:noProof/>
                 <w:webHidden/>
               </w:rPr>
-              <w:t>13</w:t>
+              <w:t>22</w:t>
             </w:r>
             <w:r>
               <w:rPr>
@@ -1696,13 +1786,13 @@
               <w14:ligatures w14:val="standardContextual"/>
             </w:rPr>
           </w:pPr>
-          <w:hyperlink w:anchor="_Toc182067356" w:history="1">
+          <w:hyperlink w:anchor="_Toc182930348" w:history="1">
             <w:r>
               <w:rPr>
                 <w:rStyle w:val="Hyperlink"/>
                 <w:noProof/>
               </w:rPr>
-              <w:t>3.2.1</w:t>
+              <w:t>3.3.1</w:t>
             </w:r>
             <w:r>
               <w:rPr>
@@ -1719,7 +1809,7 @@
                 <w:rStyle w:val="Hyperlink"/>
                 <w:noProof/>
               </w:rPr>
-              <w:t>Functionality</w:t>
+              <w:t>Register</w:t>
             </w:r>
             <w:r>
               <w:rPr>
@@ -1740,7 +1830,7 @@
                 <w:noProof/>
                 <w:webHidden/>
               </w:rPr>
-              <w:instrText xml:space="preserve"> PAGEREF _Toc182067356 \h </w:instrText>
+              <w:instrText xml:space="preserve"> PAGEREF _Toc182930348 \h </w:instrText>
             </w:r>
             <w:r>
               <w:rPr>
@@ -1760,7 +1850,7 @@
                 <w:noProof/>
                 <w:webHidden/>
               </w:rPr>
-              <w:t>13</w:t>
+              <w:t>22</w:t>
             </w:r>
             <w:r>
               <w:rPr>
@@ -1786,13 +1876,13 @@
               <w14:ligatures w14:val="standardContextual"/>
             </w:rPr>
           </w:pPr>
-          <w:hyperlink w:anchor="_Toc182067357" w:history="1">
+          <w:hyperlink w:anchor="_Toc182930349" w:history="1">
             <w:r>
               <w:rPr>
                 <w:rStyle w:val="Hyperlink"/>
                 <w:noProof/>
               </w:rPr>
-              <w:t>3.2.2</w:t>
+              <w:t>3.3.2</w:t>
             </w:r>
             <w:r>
               <w:rPr>
@@ -1809,7 +1899,7 @@
                 <w:rStyle w:val="Hyperlink"/>
                 <w:noProof/>
               </w:rPr>
-              <w:t>Simulation Results</w:t>
+              <w:t>Delay</w:t>
             </w:r>
             <w:r>
               <w:rPr>
@@ -1830,7 +1920,7 @@
                 <w:noProof/>
                 <w:webHidden/>
               </w:rPr>
-              <w:instrText xml:space="preserve"> PAGEREF _Toc182067357 \h </w:instrText>
+              <w:instrText xml:space="preserve"> PAGEREF _Toc182930349 \h </w:instrText>
             </w:r>
             <w:r>
               <w:rPr>
@@ -1850,277 +1940,7 @@
                 <w:noProof/>
                 <w:webHidden/>
               </w:rPr>
-              <w:t>13</w:t>
-            </w:r>
-            <w:r>
-              <w:rPr>
-                <w:noProof/>
-                <w:webHidden/>
-              </w:rPr>
-              <w:fldChar w:fldCharType="end"/>
-            </w:r>
-          </w:hyperlink>
-        </w:p>
-        <w:p>
-          <w:pPr>
-            <w:pStyle w:val="TOC2"/>
-            <w:tabs>
-              <w:tab w:val="left" w:pos="960"/>
-              <w:tab w:val="right" w:leader="dot" w:pos="9350"/>
-            </w:tabs>
-            <w:rPr>
-              <w:noProof/>
-              <w:kern w:val="2"/>
-              <w:sz w:val="24"/>
-              <w:szCs w:val="24"/>
-              <w14:ligatures w14:val="standardContextual"/>
-            </w:rPr>
-          </w:pPr>
-          <w:hyperlink w:anchor="_Toc182067358" w:history="1">
-            <w:r>
-              <w:rPr>
-                <w:rStyle w:val="Hyperlink"/>
-                <w:noProof/>
-              </w:rPr>
-              <w:t>3.3</w:t>
-            </w:r>
-            <w:r>
-              <w:rPr>
-                <w:noProof/>
-                <w:kern w:val="2"/>
-                <w:sz w:val="24"/>
-                <w:szCs w:val="24"/>
-                <w14:ligatures w14:val="standardContextual"/>
-              </w:rPr>
-              <w:tab/>
-            </w:r>
-            <w:r>
-              <w:rPr>
-                <w:rStyle w:val="Hyperlink"/>
-                <w:noProof/>
-              </w:rPr>
-              <w:t>Miscellaneous Logic</w:t>
-            </w:r>
-            <w:r>
-              <w:rPr>
-                <w:noProof/>
-                <w:webHidden/>
-              </w:rPr>
-              <w:tab/>
-            </w:r>
-            <w:r>
-              <w:rPr>
-                <w:noProof/>
-                <w:webHidden/>
-              </w:rPr>
-              <w:fldChar w:fldCharType="begin"/>
-            </w:r>
-            <w:r>
-              <w:rPr>
-                <w:noProof/>
-                <w:webHidden/>
-              </w:rPr>
-              <w:instrText xml:space="preserve"> PAGEREF _Toc182067358 \h </w:instrText>
-            </w:r>
-            <w:r>
-              <w:rPr>
-                <w:noProof/>
-                <w:webHidden/>
-              </w:rPr>
-            </w:r>
-            <w:r>
-              <w:rPr>
-                <w:noProof/>
-                <w:webHidden/>
-              </w:rPr>
-              <w:fldChar w:fldCharType="separate"/>
-            </w:r>
-            <w:r>
-              <w:rPr>
-                <w:noProof/>
-                <w:webHidden/>
-              </w:rPr>
-              <w:t>15</w:t>
-            </w:r>
-            <w:r>
-              <w:rPr>
-                <w:noProof/>
-                <w:webHidden/>
-              </w:rPr>
-              <w:fldChar w:fldCharType="end"/>
-            </w:r>
-          </w:hyperlink>
-        </w:p>
-        <w:p>
-          <w:pPr>
-            <w:pStyle w:val="TOC3"/>
-            <w:tabs>
-              <w:tab w:val="left" w:pos="1200"/>
-              <w:tab w:val="right" w:leader="dot" w:pos="9350"/>
-            </w:tabs>
-            <w:rPr>
-              <w:noProof/>
-              <w:kern w:val="2"/>
-              <w:sz w:val="24"/>
-              <w:szCs w:val="24"/>
-              <w14:ligatures w14:val="standardContextual"/>
-            </w:rPr>
-          </w:pPr>
-          <w:hyperlink w:anchor="_Toc182067359" w:history="1">
-            <w:r>
-              <w:rPr>
-                <w:rStyle w:val="Hyperlink"/>
-                <w:noProof/>
-              </w:rPr>
-              <w:t>3.3.1</w:t>
-            </w:r>
-            <w:r>
-              <w:rPr>
-                <w:noProof/>
-                <w:kern w:val="2"/>
-                <w:sz w:val="24"/>
-                <w:szCs w:val="24"/>
-                <w14:ligatures w14:val="standardContextual"/>
-              </w:rPr>
-              <w:tab/>
-            </w:r>
-            <w:r>
-              <w:rPr>
-                <w:rStyle w:val="Hyperlink"/>
-                <w:noProof/>
-              </w:rPr>
-              <w:t>Register</w:t>
-            </w:r>
-            <w:r>
-              <w:rPr>
-                <w:noProof/>
-                <w:webHidden/>
-              </w:rPr>
-              <w:tab/>
-            </w:r>
-            <w:r>
-              <w:rPr>
-                <w:noProof/>
-                <w:webHidden/>
-              </w:rPr>
-              <w:fldChar w:fldCharType="begin"/>
-            </w:r>
-            <w:r>
-              <w:rPr>
-                <w:noProof/>
-                <w:webHidden/>
-              </w:rPr>
-              <w:instrText xml:space="preserve"> PAGEREF _Toc182067359 \h </w:instrText>
-            </w:r>
-            <w:r>
-              <w:rPr>
-                <w:noProof/>
-                <w:webHidden/>
-              </w:rPr>
-            </w:r>
-            <w:r>
-              <w:rPr>
-                <w:noProof/>
-                <w:webHidden/>
-              </w:rPr>
-              <w:fldChar w:fldCharType="separate"/>
-            </w:r>
-            <w:r>
-              <w:rPr>
-                <w:noProof/>
-                <w:webHidden/>
-              </w:rPr>
-              <w:t>15</w:t>
-            </w:r>
-            <w:r>
-              <w:rPr>
-                <w:noProof/>
-                <w:webHidden/>
-              </w:rPr>
-              <w:fldChar w:fldCharType="end"/>
-            </w:r>
-          </w:hyperlink>
-        </w:p>
-        <w:p>
-          <w:pPr>
-            <w:pStyle w:val="TOC3"/>
-            <w:tabs>
-              <w:tab w:val="left" w:pos="1200"/>
-              <w:tab w:val="right" w:leader="dot" w:pos="9350"/>
-            </w:tabs>
-            <w:rPr>
-              <w:noProof/>
-              <w:kern w:val="2"/>
-              <w:sz w:val="24"/>
-              <w:szCs w:val="24"/>
-              <w14:ligatures w14:val="standardContextual"/>
-            </w:rPr>
-          </w:pPr>
-          <w:hyperlink w:anchor="_Toc182067360" w:history="1">
-            <w:r>
-              <w:rPr>
-                <w:rStyle w:val="Hyperlink"/>
-                <w:noProof/>
-              </w:rPr>
-              <w:t>3.3.2</w:t>
-            </w:r>
-            <w:r>
-              <w:rPr>
-                <w:noProof/>
-                <w:kern w:val="2"/>
-                <w:sz w:val="24"/>
-                <w:szCs w:val="24"/>
-                <w14:ligatures w14:val="standardContextual"/>
-              </w:rPr>
-              <w:tab/>
-            </w:r>
-            <w:r>
-              <w:rPr>
-                <w:rStyle w:val="Hyperlink"/>
-                <w:noProof/>
-              </w:rPr>
-              <w:t>Delay</w:t>
-            </w:r>
-            <w:r>
-              <w:rPr>
-                <w:noProof/>
-                <w:webHidden/>
-              </w:rPr>
-              <w:tab/>
-            </w:r>
-            <w:r>
-              <w:rPr>
-                <w:noProof/>
-                <w:webHidden/>
-              </w:rPr>
-              <w:fldChar w:fldCharType="begin"/>
-            </w:r>
-            <w:r>
-              <w:rPr>
-                <w:noProof/>
-                <w:webHidden/>
-              </w:rPr>
-              <w:instrText xml:space="preserve"> PAGEREF _Toc182067360 \h </w:instrText>
-            </w:r>
-            <w:r>
-              <w:rPr>
-                <w:noProof/>
-                <w:webHidden/>
-              </w:rPr>
-            </w:r>
-            <w:r>
-              <w:rPr>
-                <w:noProof/>
-                <w:webHidden/>
-              </w:rPr>
-              <w:fldChar w:fldCharType="separate"/>
-            </w:r>
-            <w:r>
-              <w:rPr>
-                <w:noProof/>
-                <w:webHidden/>
-              </w:rPr>
-              <w:t>16</w:t>
+              <w:t>23</w:t>
             </w:r>
             <w:r>
               <w:rPr>
@@ -2146,7 +1966,7 @@
               <w14:ligatures w14:val="standardContextual"/>
             </w:rPr>
           </w:pPr>
-          <w:hyperlink w:anchor="_Toc182067361" w:history="1">
+          <w:hyperlink w:anchor="_Toc182930350" w:history="1">
             <w:r>
               <w:rPr>
                 <w:rStyle w:val="Hyperlink"/>
@@ -2190,7 +2010,7 @@
                 <w:noProof/>
                 <w:webHidden/>
               </w:rPr>
-              <w:instrText xml:space="preserve"> PAGEREF _Toc182067361 \h </w:instrText>
+              <w:instrText xml:space="preserve"> PAGEREF _Toc182930350 \h </w:instrText>
             </w:r>
             <w:r>
               <w:rPr>
@@ -2210,7 +2030,7 @@
                 <w:noProof/>
                 <w:webHidden/>
               </w:rPr>
-              <w:t>17</w:t>
+              <w:t>24</w:t>
             </w:r>
             <w:r>
               <w:rPr>
@@ -2237,7 +2057,7 @@
       <w:pPr>
         <w:pStyle w:val="Heading1"/>
       </w:pPr>
-      <w:bookmarkStart w:id="0" w:name="_Toc182067338"/>
+      <w:bookmarkStart w:id="0" w:name="_Toc182930329"/>
       <w:r>
         <w:lastRenderedPageBreak/>
         <w:t>General Implementation</w:t>
@@ -2248,19 +2068,19 @@
       <w:pPr>
         <w:pStyle w:val="Heading2"/>
       </w:pPr>
-      <w:bookmarkStart w:id="1" w:name="_Toc182067339"/>
-      <w:bookmarkStart w:id="2" w:name="_Cache_Operations"/>
+      <w:bookmarkStart w:id="1" w:name="_Cache_Operations"/>
+      <w:bookmarkStart w:id="2" w:name="_Toc182930330"/>
+      <w:bookmarkEnd w:id="1"/>
+      <w:r>
+        <w:t>Cache Operations</w:t>
+      </w:r>
       <w:bookmarkEnd w:id="2"/>
-      <w:r>
-        <w:t>Cache Operations</w:t>
-      </w:r>
-      <w:bookmarkEnd w:id="1"/>
     </w:p>
     <w:p>
       <w:pPr>
         <w:pStyle w:val="Heading3"/>
       </w:pPr>
-      <w:bookmarkStart w:id="3" w:name="_Toc182067340"/>
+      <w:bookmarkStart w:id="3" w:name="_Toc182930331"/>
       <w:r>
         <w:t>Read Hit</w:t>
       </w:r>
@@ -2270,7 +2090,7 @@
       <w:pPr>
         <w:pStyle w:val="Heading3"/>
       </w:pPr>
-      <w:bookmarkStart w:id="4" w:name="_Toc182067341"/>
+      <w:bookmarkStart w:id="4" w:name="_Toc182930332"/>
       <w:r>
         <w:t>Read Miss</w:t>
       </w:r>
@@ -2280,7 +2100,7 @@
       <w:pPr>
         <w:pStyle w:val="Heading3"/>
       </w:pPr>
-      <w:bookmarkStart w:id="5" w:name="_Toc182067342"/>
+      <w:bookmarkStart w:id="5" w:name="_Toc182930333"/>
       <w:r>
         <w:t>Write Hit</w:t>
       </w:r>
@@ -2290,7 +2110,7 @@
       <w:pPr>
         <w:pStyle w:val="Heading3"/>
       </w:pPr>
-      <w:bookmarkStart w:id="6" w:name="_Toc182067343"/>
+      <w:bookmarkStart w:id="6" w:name="_Toc182930334"/>
       <w:r>
         <w:t>Write Miss</w:t>
       </w:r>
@@ -2300,7 +2120,7 @@
       <w:pPr>
         <w:pStyle w:val="Heading2"/>
       </w:pPr>
-      <w:bookmarkStart w:id="7" w:name="_Toc182067344"/>
+      <w:bookmarkStart w:id="7" w:name="_Toc182930335"/>
       <w:r>
         <w:t>Simulation Results</w:t>
       </w:r>
@@ -2310,7 +2130,7 @@
       <w:pPr>
         <w:pStyle w:val="Heading1"/>
       </w:pPr>
-      <w:bookmarkStart w:id="8" w:name="_Toc182067345"/>
+      <w:bookmarkStart w:id="8" w:name="_Toc182930336"/>
       <w:r>
         <w:t>Individual Components</w:t>
       </w:r>
@@ -2320,7 +2140,7 @@
       <w:pPr>
         <w:pStyle w:val="Heading2"/>
       </w:pPr>
-      <w:bookmarkStart w:id="9" w:name="_Toc182067346"/>
+      <w:bookmarkStart w:id="9" w:name="_Toc182930337"/>
       <w:r>
         <w:t>Cache Block</w:t>
       </w:r>
@@ -2330,7 +2150,7 @@
       <w:pPr>
         <w:pStyle w:val="Heading3"/>
       </w:pPr>
-      <w:bookmarkStart w:id="10" w:name="_Toc182067349"/>
+      <w:bookmarkStart w:id="10" w:name="_Toc182930338"/>
       <w:r>
         <w:t>Sub-component</w:t>
       </w:r>
@@ -2349,7 +2169,15 @@
     </w:p>
     <w:p>
       <w:r>
-        <w:t>The Cache Data block is the physical storage for data within the cache. The data is organized into multiple ways (configurable at compile time)</w:t>
+        <w:t xml:space="preserve">The Cache Data block is </w:t>
+      </w:r>
+      <w:proofErr w:type="gramStart"/>
+      <w:r>
+        <w:t>the physical</w:t>
+      </w:r>
+      <w:proofErr w:type="gramEnd"/>
+      <w:r>
+        <w:t xml:space="preserve"> storage for data within the cache. The data is organized into multiple ways (configurable at compile time)</w:t>
       </w:r>
       <w:r>
         <w:t xml:space="preserve"> and the input </w:t>
@@ -2887,6 +2715,7 @@
           <w:numId w:val="12"/>
         </w:numPr>
       </w:pPr>
+      <w:proofErr w:type="spellStart"/>
       <w:r>
         <w:rPr>
           <w:b/>
@@ -2899,7 +2728,15 @@
           <w:b/>
           <w:bCs/>
         </w:rPr>
-        <w:t>ut_correct_check:</w:t>
+        <w:t>ut_correct_check</w:t>
+      </w:r>
+      <w:proofErr w:type="spellEnd"/>
+      <w:r>
+        <w:rPr>
+          <w:b/>
+          <w:bCs/>
+        </w:rPr>
+        <w:t>:</w:t>
       </w:r>
       <w:r>
         <w:t xml:space="preserve"> </w:t>
@@ -2920,7 +2757,15 @@
         <w:t xml:space="preserve">. This is an immediate assertion </w:t>
       </w:r>
       <w:r>
-        <w:t>since reads from the cache data block are combinational/instant</w:t>
+        <w:t xml:space="preserve">since </w:t>
+      </w:r>
+      <w:proofErr w:type="gramStart"/>
+      <w:r>
+        <w:t>reads</w:t>
+      </w:r>
+      <w:proofErr w:type="gramEnd"/>
+      <w:r>
+        <w:t xml:space="preserve"> from the cache data block are combinational/instant</w:t>
       </w:r>
       <w:r>
         <w:t>.</w:t>
@@ -2934,12 +2779,21 @@
           <w:numId w:val="12"/>
         </w:numPr>
       </w:pPr>
-      <w:r>
-        <w:rPr>
-          <w:b/>
-          <w:bCs/>
-        </w:rPr>
-        <w:t>write_check:</w:t>
+      <w:proofErr w:type="spellStart"/>
+      <w:r>
+        <w:rPr>
+          <w:b/>
+          <w:bCs/>
+        </w:rPr>
+        <w:t>write_check</w:t>
+      </w:r>
+      <w:proofErr w:type="spellEnd"/>
+      <w:r>
+        <w:rPr>
+          <w:b/>
+          <w:bCs/>
+        </w:rPr>
+        <w:t>:</w:t>
       </w:r>
       <w:r>
         <w:t xml:space="preserve"> When the write enable is </w:t>
@@ -2992,7 +2846,7 @@
       <w:pPr>
         <w:pStyle w:val="Heading3"/>
       </w:pPr>
-      <w:bookmarkStart w:id="11" w:name="_Toc182067350"/>
+      <w:bookmarkStart w:id="11" w:name="_Toc182930339"/>
       <w:r>
         <w:t>Sub-component: Cache Tags</w:t>
       </w:r>
@@ -3008,7 +2862,15 @@
     </w:p>
     <w:p>
       <w:r>
-        <w:t xml:space="preserve">The Cache Tags block is similar to the Cache Data block in that it acts as the physical storage for the tags in the cache, organized into banks and indices in the same way, with reads being combinational/instant and writes being synchronous as well. </w:t>
+        <w:t xml:space="preserve">The Cache Tags block is </w:t>
+      </w:r>
+      <w:proofErr w:type="gramStart"/>
+      <w:r>
+        <w:t>similar to</w:t>
+      </w:r>
+      <w:proofErr w:type="gramEnd"/>
+      <w:r>
+        <w:t xml:space="preserve"> the Cache Data block in that it acts as the physical storage for the tags in the cache, organized into banks and indices in the same way, with reads being combinational/instant and writes being synchronous as well. </w:t>
       </w:r>
     </w:p>
     <w:p>
@@ -3027,7 +2889,23 @@
     </w:p>
     <w:p>
       <w:r>
-        <w:t>The Cache Tag  testbench consists of a set of direct testcases and random testcases and is very similar to the Cache Data testbench.</w:t>
+        <w:t xml:space="preserve">The Cache </w:t>
+      </w:r>
+      <w:proofErr w:type="gramStart"/>
+      <w:r>
+        <w:t>Tag  testbench</w:t>
+      </w:r>
+      <w:proofErr w:type="gramEnd"/>
+      <w:r>
+        <w:t xml:space="preserve"> consists of a set of direct testcases and random testcases and is very similar to the Cache Data </w:t>
+      </w:r>
+      <w:proofErr w:type="gramStart"/>
+      <w:r>
+        <w:t>testbench</w:t>
+      </w:r>
+      <w:proofErr w:type="gramEnd"/>
+      <w:r>
+        <w:t>.</w:t>
       </w:r>
     </w:p>
     <w:p>
@@ -3047,7 +2925,15 @@
     </w:p>
     <w:p>
       <w:r>
-        <w:t>The directed testcases for the Cache Tag block are the same, except that the printed outputs are each bank of the index. The following paragraph can be skipped if you’ve already read about the Cache Data testcase.</w:t>
+        <w:t xml:space="preserve">The directed testcases for the Cache Tag block are the same, except that the printed outputs </w:t>
+      </w:r>
+      <w:proofErr w:type="gramStart"/>
+      <w:r>
+        <w:t>are</w:t>
+      </w:r>
+      <w:proofErr w:type="gramEnd"/>
+      <w:r>
+        <w:t xml:space="preserve"> each bank of the index. The following paragraph can be skipped if you’ve already read about the Cache Data testcase.</w:t>
       </w:r>
     </w:p>
     <w:p>
@@ -3072,9 +2958,11 @@
       <w:r>
         <w:t xml:space="preserve"> block is maintained over longer periods of time, even as other indices and banks are written to and read from. See the figure below to see the first </w:t>
       </w:r>
+      <w:proofErr w:type="gramStart"/>
       <w:r>
         <w:t>couple</w:t>
       </w:r>
+      <w:proofErr w:type="gramEnd"/>
       <w:r>
         <w:t xml:space="preserve"> values written to and read from the Cache</w:t>
       </w:r>
@@ -3496,6 +3384,7 @@
           <w:numId w:val="12"/>
         </w:numPr>
       </w:pPr>
+      <w:proofErr w:type="spellStart"/>
       <w:r>
         <w:rPr>
           <w:b/>
@@ -3508,7 +3397,15 @@
           <w:b/>
           <w:bCs/>
         </w:rPr>
-        <w:t>ut_correct_check:</w:t>
+        <w:t>ut_correct_check</w:t>
+      </w:r>
+      <w:proofErr w:type="spellEnd"/>
+      <w:r>
+        <w:rPr>
+          <w:b/>
+          <w:bCs/>
+        </w:rPr>
+        <w:t>:</w:t>
       </w:r>
       <w:r>
         <w:t xml:space="preserve"> This assertion checks the</w:t>
@@ -3534,12 +3431,21 @@
           <w:numId w:val="12"/>
         </w:numPr>
       </w:pPr>
-      <w:r>
-        <w:rPr>
-          <w:b/>
-          <w:bCs/>
-        </w:rPr>
-        <w:t>write_check:</w:t>
+      <w:proofErr w:type="spellStart"/>
+      <w:r>
+        <w:rPr>
+          <w:b/>
+          <w:bCs/>
+        </w:rPr>
+        <w:t>write_check</w:t>
+      </w:r>
+      <w:proofErr w:type="spellEnd"/>
+      <w:r>
+        <w:rPr>
+          <w:b/>
+          <w:bCs/>
+        </w:rPr>
+        <w:t>:</w:t>
       </w:r>
       <w:r>
         <w:t xml:space="preserve"> When the write enable is de-asserted, the write enable on the previous cycle was asserted, the index on this cycle matches the index from the previous cycle, and the </w:t>
@@ -3565,7 +3471,7 @@
       <w:pPr>
         <w:pStyle w:val="Heading3"/>
       </w:pPr>
-      <w:bookmarkStart w:id="12" w:name="_Toc182067351"/>
+      <w:bookmarkStart w:id="12" w:name="_Toc182930340"/>
       <w:r>
         <w:t>Sub-component: Cache Valid Bits</w:t>
       </w:r>
@@ -3584,10 +3490,26 @@
         <w:t xml:space="preserve">The Cache Valid Bits </w:t>
       </w:r>
       <w:r>
-        <w:t>block is similar to the Data and Tag blocks in that reads are combinational while writes take one cycle, however, the data stored in this block is 1 bit for each bank for each index. When the write enable is asserted, a 1 is written to the specified bank/index</w:t>
-      </w:r>
-      <w:r>
-        <w:t xml:space="preserve"> each time, since a first time write to each location would cause that address to become valid, and replacing any address would cause it to become valid for the new address. The valid bits are only cleared when reset is asserted.</w:t>
+        <w:t xml:space="preserve">block is </w:t>
+      </w:r>
+      <w:proofErr w:type="gramStart"/>
+      <w:r>
+        <w:t>similar to</w:t>
+      </w:r>
+      <w:proofErr w:type="gramEnd"/>
+      <w:r>
+        <w:t xml:space="preserve"> the Data and Tag blocks in that reads are combinational while writes take one cycle, however, the data stored in this block is 1 bit for each bank for each index. When the write enable is asserted, a 1 is written to the specified bank/index</w:t>
+      </w:r>
+      <w:r>
+        <w:t xml:space="preserve"> each time, since a first time </w:t>
+      </w:r>
+      <w:proofErr w:type="gramStart"/>
+      <w:r>
+        <w:t>write</w:t>
+      </w:r>
+      <w:proofErr w:type="gramEnd"/>
+      <w:r>
+        <w:t xml:space="preserve"> to each location would cause that address to become valid, and replacing any address would cause it to become valid for the new address. The valid bits are only cleared when reset is asserted.</w:t>
       </w:r>
     </w:p>
     <w:p>
@@ -4005,6 +3927,7 @@
           <w:numId w:val="12"/>
         </w:numPr>
       </w:pPr>
+      <w:proofErr w:type="spellStart"/>
       <w:r>
         <w:rPr>
           <w:b/>
@@ -4017,7 +3940,15 @@
           <w:b/>
           <w:bCs/>
         </w:rPr>
-        <w:t>ut_correct_check:</w:t>
+        <w:t>ut_correct_check</w:t>
+      </w:r>
+      <w:proofErr w:type="spellEnd"/>
+      <w:r>
+        <w:rPr>
+          <w:b/>
+          <w:bCs/>
+        </w:rPr>
+        <w:t>:</w:t>
       </w:r>
       <w:r>
         <w:t xml:space="preserve"> This assertion checks the </w:t>
@@ -4039,7 +3970,7 @@
       <w:pPr>
         <w:pStyle w:val="Heading3"/>
       </w:pPr>
-      <w:bookmarkStart w:id="13" w:name="_Toc182067352"/>
+      <w:bookmarkStart w:id="13" w:name="_Toc182930341"/>
       <w:r>
         <w:t>Sub-component: Cache Hit Logic</w:t>
       </w:r>
@@ -4080,7 +4011,15 @@
         <w:t xml:space="preserve"> bit labeled hit; when asserted, the Cache Hit Logic block is reporting a hit, and when not asserted, the logic block is reporting a miss. When there is a hit, the </w:t>
       </w:r>
       <w:r>
-        <w:t xml:space="preserve">block also outputs the bank that corresponds to the matched tag/valid bit. When there is a miss, the block outputs the </w:t>
+        <w:t xml:space="preserve">block also outputs the bank that corresponds to the matched tag/valid bit. When there is a </w:t>
+      </w:r>
+      <w:proofErr w:type="gramStart"/>
+      <w:r>
+        <w:t>miss</w:t>
+      </w:r>
+      <w:proofErr w:type="gramEnd"/>
+      <w:r>
+        <w:t xml:space="preserve">, the block outputs the </w:t>
       </w:r>
       <w:r>
         <w:t>bank the LRU reports as the least recently used bank for the current index.</w:t>
@@ -4099,7 +4038,15 @@
     </w:p>
     <w:p>
       <w:r>
-        <w:t>The Cache Hit Logic testbench consists of a set of direct testcases and random testcases.</w:t>
+        <w:t xml:space="preserve">The Cache Hit Logic testbench consists of a set of direct </w:t>
+      </w:r>
+      <w:proofErr w:type="gramStart"/>
+      <w:r>
+        <w:t>testcases</w:t>
+      </w:r>
+      <w:proofErr w:type="gramEnd"/>
+      <w:r>
+        <w:t xml:space="preserve"> and random testcases.</w:t>
       </w:r>
     </w:p>
     <w:p>
@@ -4137,7 +4084,15 @@
         <w:t>Test 1:</w:t>
       </w:r>
       <w:r>
-        <w:t xml:space="preserve"> all tags are 0, 1, 2, 3, target tag is 0, valid bits are 0, lru_way is 0</w:t>
+        <w:t xml:space="preserve"> all tags are 0, 1, 2, 3, target tag is 0, valid bits are 0, </w:t>
+      </w:r>
+      <w:proofErr w:type="spellStart"/>
+      <w:r>
+        <w:t>lru_way</w:t>
+      </w:r>
+      <w:proofErr w:type="spellEnd"/>
+      <w:r>
+        <w:t xml:space="preserve"> is 0</w:t>
       </w:r>
     </w:p>
     <w:p>
@@ -4174,7 +4129,15 @@
         <w:t>chosen way should be 0</w:t>
       </w:r>
       <w:r>
-        <w:t>, since the lru_way is 0.</w:t>
+        <w:t xml:space="preserve">, since the </w:t>
+      </w:r>
+      <w:proofErr w:type="spellStart"/>
+      <w:r>
+        <w:t>lru_way</w:t>
+      </w:r>
+      <w:proofErr w:type="spellEnd"/>
+      <w:r>
+        <w:t xml:space="preserve"> is 0.</w:t>
       </w:r>
     </w:p>
     <w:p>
@@ -4193,12 +4156,28 @@
         <w:t>est 2:</w:t>
       </w:r>
       <w:r>
-        <w:t xml:space="preserve"> all tags are 0, 1, 2, 3, target tag is 0, valid bits are 0, lru way is 1</w:t>
-      </w:r>
-    </w:p>
-    <w:p>
-      <w:r>
-        <w:t>This is the same test as before with the only change being in the lru_way from 0</w:t>
+        <w:t xml:space="preserve"> all tags are 0, 1, 2, 3, target tag is 0, valid bits are 0, </w:t>
+      </w:r>
+      <w:proofErr w:type="spellStart"/>
+      <w:r>
+        <w:t>lru</w:t>
+      </w:r>
+      <w:proofErr w:type="spellEnd"/>
+      <w:r>
+        <w:t xml:space="preserve"> way is 1</w:t>
+      </w:r>
+    </w:p>
+    <w:p>
+      <w:r>
+        <w:t xml:space="preserve">This is the same test as before with the only change being in the </w:t>
+      </w:r>
+      <w:proofErr w:type="spellStart"/>
+      <w:r>
+        <w:t>lru_way</w:t>
+      </w:r>
+      <w:proofErr w:type="spellEnd"/>
+      <w:r>
+        <w:t xml:space="preserve"> from 0</w:t>
       </w:r>
       <w:r>
         <w:sym w:font="Wingdings" w:char="F0E0"/>
@@ -4261,7 +4240,23 @@
         <w:t>est 3:</w:t>
       </w:r>
       <w:r>
-        <w:t xml:space="preserve"> all tags are 0, 1, 2, 3, targt tag is 0, valid bits are 1, lru way is 2</w:t>
+        <w:t xml:space="preserve"> all tags are 0, 1, 2, 3, </w:t>
+      </w:r>
+      <w:proofErr w:type="spellStart"/>
+      <w:r>
+        <w:t>targt</w:t>
+      </w:r>
+      <w:proofErr w:type="spellEnd"/>
+      <w:r>
+        <w:t xml:space="preserve"> tag is 0, valid bits are 1, </w:t>
+      </w:r>
+      <w:proofErr w:type="spellStart"/>
+      <w:r>
+        <w:t>lru</w:t>
+      </w:r>
+      <w:proofErr w:type="spellEnd"/>
+      <w:r>
+        <w:t xml:space="preserve"> way is 2</w:t>
       </w:r>
     </w:p>
     <w:p>
@@ -4308,7 +4303,15 @@
         <w:t>, since that’s the location of the tag that matches.</w:t>
       </w:r>
       <w:r>
-        <w:t xml:space="preserve"> Note that the output chosen way should not reflect the LRU way.</w:t>
+        <w:t xml:space="preserve"> Note that the output </w:t>
+      </w:r>
+      <w:proofErr w:type="gramStart"/>
+      <w:r>
+        <w:t>chosen way</w:t>
+      </w:r>
+      <w:proofErr w:type="gramEnd"/>
+      <w:r>
+        <w:t xml:space="preserve"> should not reflect the LRU way.</w:t>
       </w:r>
     </w:p>
     <w:p>
@@ -4327,18 +4330,50 @@
         <w:t>est 4:</w:t>
       </w:r>
       <w:r>
-        <w:t xml:space="preserve"> all tags are 0, 1, 2, 3, targt tag is 1, valid bits are 1, lru way is 3</w:t>
-      </w:r>
-    </w:p>
-    <w:p>
-      <w:r>
-        <w:t>This test is the same as the previous with the only changes being in the target_tag: 0</w:t>
+        <w:t xml:space="preserve"> all tags are 0, 1, 2, 3, </w:t>
+      </w:r>
+      <w:proofErr w:type="spellStart"/>
+      <w:r>
+        <w:t>targt</w:t>
+      </w:r>
+      <w:proofErr w:type="spellEnd"/>
+      <w:r>
+        <w:t xml:space="preserve"> tag is 1, valid bits are 1, </w:t>
+      </w:r>
+      <w:proofErr w:type="spellStart"/>
+      <w:r>
+        <w:t>lru</w:t>
+      </w:r>
+      <w:proofErr w:type="spellEnd"/>
+      <w:r>
+        <w:t xml:space="preserve"> way is 3</w:t>
+      </w:r>
+    </w:p>
+    <w:p>
+      <w:r>
+        <w:t xml:space="preserve">This test is the same as the previous with the only changes being in the </w:t>
+      </w:r>
+      <w:proofErr w:type="spellStart"/>
+      <w:r>
+        <w:t>target_tag</w:t>
+      </w:r>
+      <w:proofErr w:type="spellEnd"/>
+      <w:r>
+        <w:t>: 0</w:t>
       </w:r>
       <w:r>
         <w:sym w:font="Wingdings" w:char="F0E0"/>
       </w:r>
       <w:r>
-        <w:t>1, and the lru_way: 2</w:t>
+        <w:t xml:space="preserve">1, and the </w:t>
+      </w:r>
+      <w:proofErr w:type="spellStart"/>
+      <w:r>
+        <w:t>lru_way</w:t>
+      </w:r>
+      <w:proofErr w:type="spellEnd"/>
+      <w:r>
+        <w:t>: 2</w:t>
       </w:r>
       <w:r>
         <w:sym w:font="Wingdings" w:char="F0E0"/>
@@ -4347,11 +4382,20 @@
         <w:t>3. This test</w:t>
       </w:r>
       <w:r>
-        <w:t xml:space="preserve"> should return </w:t>
+        <w:t xml:space="preserve"> should </w:t>
+      </w:r>
+      <w:proofErr w:type="gramStart"/>
+      <w:r>
+        <w:t>return</w:t>
+      </w:r>
+      <w:proofErr w:type="gramEnd"/>
+      <w:r>
+        <w:t xml:space="preserve"> </w:t>
       </w:r>
       <w:r>
         <w:t xml:space="preserve">a </w:t>
       </w:r>
+      <w:proofErr w:type="gramStart"/>
       <w:r>
         <w:rPr>
           <w:b/>
@@ -4359,6 +4403,7 @@
         </w:rPr>
         <w:t>hit</w:t>
       </w:r>
+      <w:proofErr w:type="gramEnd"/>
       <w:r>
         <w:t xml:space="preserve"> and </w:t>
       </w:r>
@@ -4405,7 +4450,15 @@
     <w:p>
       <w:r>
         <w:lastRenderedPageBreak/>
-        <w:t>This testcase is similar to Test 1 except that all input tags are 0</w:t>
+        <w:t xml:space="preserve">This testcase is </w:t>
+      </w:r>
+      <w:proofErr w:type="gramStart"/>
+      <w:r>
+        <w:t>similar to</w:t>
+      </w:r>
+      <w:proofErr w:type="gramEnd"/>
+      <w:r>
+        <w:t xml:space="preserve"> Test 1 except that all input tags are 0</w:t>
       </w:r>
       <w:r>
         <w:t xml:space="preserve">. This case should only ever be true in the beginning of operation when no cache entries have been written to yet, and it </w:t>
@@ -4482,6 +4535,7 @@
       <w:r>
         <w:t xml:space="preserve"> of a </w:t>
       </w:r>
+      <w:proofErr w:type="gramStart"/>
       <w:r>
         <w:rPr>
           <w:b/>
@@ -4489,6 +4543,7 @@
         </w:rPr>
         <w:t>hit</w:t>
       </w:r>
+      <w:proofErr w:type="gramEnd"/>
       <w:r>
         <w:t xml:space="preserve"> and </w:t>
       </w:r>
@@ -4621,12 +4676,37 @@
           <w:numId w:val="12"/>
         </w:numPr>
       </w:pPr>
-      <w:r>
-        <w:rPr>
-          <w:b/>
-          <w:bCs/>
-        </w:rPr>
-        <w:t>target_tag_ranges, lru_way_ranges,</w:t>
+      <w:proofErr w:type="spellStart"/>
+      <w:r>
+        <w:rPr>
+          <w:b/>
+          <w:bCs/>
+        </w:rPr>
+        <w:t>target_tag_ranges</w:t>
+      </w:r>
+      <w:proofErr w:type="spellEnd"/>
+      <w:r>
+        <w:rPr>
+          <w:b/>
+          <w:bCs/>
+        </w:rPr>
+        <w:t xml:space="preserve">, </w:t>
+      </w:r>
+      <w:proofErr w:type="spellStart"/>
+      <w:r>
+        <w:rPr>
+          <w:b/>
+          <w:bCs/>
+        </w:rPr>
+        <w:t>lru_way_ranges</w:t>
+      </w:r>
+      <w:proofErr w:type="spellEnd"/>
+      <w:r>
+        <w:rPr>
+          <w:b/>
+          <w:bCs/>
+        </w:rPr>
+        <w:t>,</w:t>
       </w:r>
       <w:r>
         <w:rPr>
@@ -4635,28 +4715,50 @@
         </w:rPr>
         <w:t xml:space="preserve"> </w:t>
       </w:r>
-      <w:r>
-        <w:rPr>
-          <w:b/>
-          <w:bCs/>
-        </w:rPr>
-        <w:t>tags_ranges:</w:t>
+      <w:proofErr w:type="spellStart"/>
+      <w:r>
+        <w:rPr>
+          <w:b/>
+          <w:bCs/>
+        </w:rPr>
+        <w:t>tags_ranges</w:t>
+      </w:r>
+      <w:proofErr w:type="spellEnd"/>
+      <w:r>
+        <w:rPr>
+          <w:b/>
+          <w:bCs/>
+        </w:rPr>
+        <w:t>:</w:t>
       </w:r>
       <w:r>
         <w:t xml:space="preserve"> </w:t>
       </w:r>
       <w:r>
-        <w:t xml:space="preserve">make sure target tag, lru way, and tags are </w:t>
+        <w:t xml:space="preserve">make sure target tag, </w:t>
+      </w:r>
+      <w:proofErr w:type="spellStart"/>
+      <w:r>
+        <w:t>lru</w:t>
+      </w:r>
+      <w:proofErr w:type="spellEnd"/>
+      <w:r>
+        <w:t xml:space="preserve"> way, and tags are </w:t>
       </w:r>
       <w:r>
         <w:t>‘</w:t>
       </w:r>
       <w:r>
-        <w:t xml:space="preserve">0 10% of the time, </w:t>
+        <w:t xml:space="preserve">0 10% of the </w:t>
+      </w:r>
+      <w:proofErr w:type="gramStart"/>
+      <w:r>
+        <w:t xml:space="preserve">time, </w:t>
       </w:r>
       <w:r>
         <w:t>‘</w:t>
       </w:r>
+      <w:proofErr w:type="gramEnd"/>
       <w:r>
         <w:t xml:space="preserve">1 10% of the time, and </w:t>
       </w:r>
@@ -4681,12 +4783,21 @@
           <w:numId w:val="12"/>
         </w:numPr>
       </w:pPr>
-      <w:r>
-        <w:rPr>
-          <w:b/>
-          <w:bCs/>
-        </w:rPr>
-        <w:t>tags_never_same:</w:t>
+      <w:proofErr w:type="spellStart"/>
+      <w:r>
+        <w:rPr>
+          <w:b/>
+          <w:bCs/>
+        </w:rPr>
+        <w:t>tags_never_same</w:t>
+      </w:r>
+      <w:proofErr w:type="spellEnd"/>
+      <w:r>
+        <w:rPr>
+          <w:b/>
+          <w:bCs/>
+        </w:rPr>
+        <w:t>:</w:t>
       </w:r>
       <w:r>
         <w:t xml:space="preserve"> </w:t>
@@ -4701,7 +4812,15 @@
         <w:t>, since a read/write to an address with the same tag would only alter that address</w:t>
       </w:r>
       <w:r>
-        <w:t>. This edge case is covered in the multiple iterations of the directed testcases, therefore, we prevent this behavior</w:t>
+        <w:t xml:space="preserve">. This edge case is covered in the multiple iterations of the directed </w:t>
+      </w:r>
+      <w:proofErr w:type="gramStart"/>
+      <w:r>
+        <w:t>testcases,</w:t>
+      </w:r>
+      <w:proofErr w:type="gramEnd"/>
+      <w:r>
+        <w:t xml:space="preserve"> therefore, we prevent this behavior</w:t>
       </w:r>
       <w:r>
         <w:t xml:space="preserve"> here</w:t>
@@ -4718,12 +4837,21 @@
           <w:numId w:val="12"/>
         </w:numPr>
       </w:pPr>
-      <w:r>
-        <w:rPr>
-          <w:b/>
-          <w:bCs/>
-        </w:rPr>
-        <w:t>target_tag_match:</w:t>
+      <w:proofErr w:type="spellStart"/>
+      <w:r>
+        <w:rPr>
+          <w:b/>
+          <w:bCs/>
+        </w:rPr>
+        <w:t>target_tag_match</w:t>
+      </w:r>
+      <w:proofErr w:type="spellEnd"/>
+      <w:r>
+        <w:rPr>
+          <w:b/>
+          <w:bCs/>
+        </w:rPr>
+        <w:t>:</w:t>
       </w:r>
       <w:r>
         <w:t xml:space="preserve"> </w:t>
@@ -4748,7 +4876,15 @@
         <w:t>being asserted so we have an even number of hits and misses when the tags match</w:t>
       </w:r>
       <w:r>
-        <w:t>. These random variables are solved before the DUT’s signals.</w:t>
+        <w:t xml:space="preserve">. These random variables are solved before </w:t>
+      </w:r>
+      <w:proofErr w:type="gramStart"/>
+      <w:r>
+        <w:t>the DUT’s</w:t>
+      </w:r>
+      <w:proofErr w:type="gramEnd"/>
+      <w:r>
+        <w:t xml:space="preserve"> signals.</w:t>
       </w:r>
     </w:p>
     <w:p>
@@ -5103,7 +5239,7 @@
       <w:pPr>
         <w:pStyle w:val="Heading3"/>
       </w:pPr>
-      <w:bookmarkStart w:id="14" w:name="_Toc182067353"/>
+      <w:bookmarkStart w:id="14" w:name="_Toc182930342"/>
       <w:r>
         <w:t>Sub-component: Cache LRU Buffer</w:t>
       </w:r>
@@ -5157,7 +5293,23 @@
         <w:t>represents the least recently used bank/way</w:t>
       </w:r>
       <w:r>
-        <w:t>, last_used[0][index],</w:t>
+        <w:t xml:space="preserve">, </w:t>
+      </w:r>
+      <w:proofErr w:type="spellStart"/>
+      <w:r>
+        <w:t>last_used</w:t>
+      </w:r>
+      <w:proofErr w:type="spellEnd"/>
+      <w:r>
+        <w:t>[</w:t>
+      </w:r>
+      <w:proofErr w:type="gramStart"/>
+      <w:r>
+        <w:t>0][</w:t>
+      </w:r>
+      <w:proofErr w:type="gramEnd"/>
+      <w:r>
+        <w:t>index],</w:t>
       </w:r>
       <w:r>
         <w:t xml:space="preserve"> and the rightmost slot </w:t>
@@ -5169,7 +5321,15 @@
         <w:t>represents the most recently used bank/way</w:t>
       </w:r>
       <w:r>
-        <w:t>, last_used[NUMBER_OF_BANKS][index]</w:t>
+        <w:t xml:space="preserve">, </w:t>
+      </w:r>
+      <w:proofErr w:type="spellStart"/>
+      <w:r>
+        <w:t>last_used</w:t>
+      </w:r>
+      <w:proofErr w:type="spellEnd"/>
+      <w:r>
+        <w:t>[NUMBER_OF_BANKS][index]</w:t>
       </w:r>
       <w:r>
         <w:t>.</w:t>
@@ -5292,7 +5452,15 @@
         <w:t xml:space="preserve">is </w:t>
       </w:r>
       <w:r>
-        <w:t>assigned to a signal called current_way_addr, representing the slot we want to use to update the buffer.</w:t>
+        <w:t xml:space="preserve">assigned to a signal called </w:t>
+      </w:r>
+      <w:proofErr w:type="spellStart"/>
+      <w:r>
+        <w:t>current_way_addr</w:t>
+      </w:r>
+      <w:proofErr w:type="spellEnd"/>
+      <w:r>
+        <w:t>, representing the slot we want to use to update the buffer.</w:t>
       </w:r>
       <w:r>
         <w:t xml:space="preserve"> This can be seen in 1. and 2. of Figure X.</w:t>
@@ -5308,8 +5476,13 @@
       <w:r>
         <w:t xml:space="preserve">we loop through each slot starting at the </w:t>
       </w:r>
-      <w:r>
-        <w:t xml:space="preserve">current_way_addr and ending one slot before the last slot (most recently used slot). </w:t>
+      <w:proofErr w:type="spellStart"/>
+      <w:r>
+        <w:t>current_way_addr</w:t>
+      </w:r>
+      <w:proofErr w:type="spellEnd"/>
+      <w:r>
+        <w:t xml:space="preserve"> and ending one slot before the last slot (most recently used slot). </w:t>
       </w:r>
       <w:r>
         <w:lastRenderedPageBreak/>
@@ -5345,7 +5518,15 @@
     </w:p>
     <w:p>
       <w:r>
-        <w:t>The Cache LRU Buffer testbench consists of a set of direct testcases and random testcases.</w:t>
+        <w:t xml:space="preserve">The Cache LRU Buffer </w:t>
+      </w:r>
+      <w:proofErr w:type="gramStart"/>
+      <w:r>
+        <w:t>testbench</w:t>
+      </w:r>
+      <w:proofErr w:type="gramEnd"/>
+      <w:r>
+        <w:t xml:space="preserve"> consists of a set of direct testcases and random testcases.</w:t>
       </w:r>
       <w:r>
         <w:t xml:space="preserve"> We use a reference model </w:t>
@@ -5369,7 +5550,15 @@
         <w:t>,</w:t>
       </w:r>
       <w:r>
-        <w:t xml:space="preserve"> the corresponding slot is update with the simulation time</w:t>
+        <w:t xml:space="preserve"> the corresponding slot is </w:t>
+      </w:r>
+      <w:proofErr w:type="gramStart"/>
+      <w:r>
+        <w:t>update</w:t>
+      </w:r>
+      <w:proofErr w:type="gramEnd"/>
+      <w:r>
+        <w:t xml:space="preserve"> with the simulation time</w:t>
       </w:r>
       <w:r>
         <w:t xml:space="preserve">. Whenever we want to check for the correct output, we can check the </w:t>
@@ -5446,7 +5635,15 @@
     </w:p>
     <w:p>
       <w:r>
-        <w:t xml:space="preserve">In the first sequential test, we specify a write to way 0, which is currently in the least recently used bank slot, and so </w:t>
+        <w:t xml:space="preserve">In the first sequential test, we specify a write to </w:t>
+      </w:r>
+      <w:proofErr w:type="spellStart"/>
+      <w:r>
+        <w:t>way</w:t>
+      </w:r>
+      <w:proofErr w:type="spellEnd"/>
+      <w:r>
+        <w:t xml:space="preserve"> 0, which is currently in the least recently used bank slot, and so </w:t>
       </w:r>
       <w:r>
         <w:t xml:space="preserve">at time 70 it gets rotated to the end of the LRU buffer and the rest of the </w:t>
@@ -5985,6 +6182,7 @@
           <w:numId w:val="12"/>
         </w:numPr>
       </w:pPr>
+      <w:proofErr w:type="spellStart"/>
       <w:r>
         <w:rPr>
           <w:b/>
@@ -5999,6 +6197,7 @@
         </w:rPr>
         <w:t>_ranges</w:t>
       </w:r>
+      <w:proofErr w:type="spellEnd"/>
       <w:r>
         <w:rPr>
           <w:b/>
@@ -6014,8 +6213,17 @@
           <w:b/>
           <w:bCs/>
         </w:rPr>
-        <w:t xml:space="preserve"> index_ranges</w:t>
-      </w:r>
+        <w:t xml:space="preserve"> </w:t>
+      </w:r>
+      <w:proofErr w:type="spellStart"/>
+      <w:r>
+        <w:rPr>
+          <w:b/>
+          <w:bCs/>
+        </w:rPr>
+        <w:t>index_ranges</w:t>
+      </w:r>
+      <w:proofErr w:type="spellEnd"/>
       <w:r>
         <w:rPr>
           <w:b/>
@@ -6030,7 +6238,15 @@
         <w:t xml:space="preserve">index </w:t>
       </w:r>
       <w:r>
-        <w:t>are ‘0 10% of the time, ‘1 10% of the time, and the rest of the range 80% of the time.</w:t>
+        <w:t xml:space="preserve">are ‘0 10% of the </w:t>
+      </w:r>
+      <w:proofErr w:type="gramStart"/>
+      <w:r>
+        <w:t>time, ‘</w:t>
+      </w:r>
+      <w:proofErr w:type="gramEnd"/>
+      <w:r>
+        <w:t>1 10% of the time, and the rest of the range 80% of the time.</w:t>
       </w:r>
     </w:p>
     <w:p>
@@ -6493,6 +6709,9 @@
         <w:jc w:val="center"/>
       </w:pPr>
       <w:r>
+        <w:rPr>
+          <w:noProof/>
+        </w:rPr>
         <w:drawing>
           <wp:inline distT="0" distB="0" distL="0" distR="0" wp14:anchorId="317D5201" wp14:editId="189CCEB8">
             <wp:extent cx="5943600" cy="2719705"/>
@@ -6549,11 +6768,20 @@
       <w:pPr>
         <w:pStyle w:val="Heading3"/>
       </w:pPr>
-      <w:bookmarkStart w:id="15" w:name="_Toc182067354"/>
+      <w:bookmarkStart w:id="15" w:name="_Toc182930343"/>
       <w:r>
         <w:t>Sub-component: Cache Control</w:t>
       </w:r>
       <w:bookmarkEnd w:id="15"/>
+      <w:r>
+        <w:t xml:space="preserve"> </w:t>
+      </w:r>
+      <w:r>
+        <w:rPr>
+          <w:color w:val="FF0000"/>
+        </w:rPr>
+        <w:t>UNDER CONSTRUCTION</w:t>
+      </w:r>
     </w:p>
     <w:p>
       <w:r>
@@ -6575,7 +6803,23 @@
         </w:numPr>
       </w:pPr>
       <w:r>
-        <w:t>Internal write enable logic</w:t>
+        <w:t xml:space="preserve">Internal </w:t>
+      </w:r>
+      <w:proofErr w:type="gramStart"/>
+      <w:r>
+        <w:t>write</w:t>
+      </w:r>
+      <w:proofErr w:type="gramEnd"/>
+      <w:r>
+        <w:t xml:space="preserve"> </w:t>
+      </w:r>
+      <w:proofErr w:type="gramStart"/>
+      <w:r>
+        <w:t>enable</w:t>
+      </w:r>
+      <w:proofErr w:type="gramEnd"/>
+      <w:r>
+        <w:t xml:space="preserve"> logic</w:t>
       </w:r>
     </w:p>
     <w:p>
@@ -6599,7 +6843,23 @@
         </w:numPr>
       </w:pPr>
       <w:r>
-        <w:t>Which data source is muxed for the Cache Data block (RAM or uP)</w:t>
+        <w:t xml:space="preserve">Which data source is </w:t>
+      </w:r>
+      <w:proofErr w:type="spellStart"/>
+      <w:r>
+        <w:t>muxed</w:t>
+      </w:r>
+      <w:proofErr w:type="spellEnd"/>
+      <w:r>
+        <w:t xml:space="preserve"> for the Cache Data block (RAM or </w:t>
+      </w:r>
+      <w:proofErr w:type="spellStart"/>
+      <w:r>
+        <w:t>uP</w:t>
+      </w:r>
+      <w:proofErr w:type="spellEnd"/>
+      <w:r>
+        <w:t>)</w:t>
       </w:r>
     </w:p>
     <w:p>
@@ -6611,8 +6871,13 @@
         </w:numPr>
       </w:pPr>
       <w:r>
-        <w:t>Which data gets output from the cache to the uP</w:t>
-      </w:r>
+        <w:t xml:space="preserve">Which data gets output from the cache to the </w:t>
+      </w:r>
+      <w:proofErr w:type="spellStart"/>
+      <w:r>
+        <w:t>uP</w:t>
+      </w:r>
+      <w:proofErr w:type="spellEnd"/>
     </w:p>
     <w:p>
       <w:pPr>
@@ -6639,7 +6904,15 @@
     </w:p>
     <w:p>
       <w:r>
-        <w:t xml:space="preserve">The write enable </w:t>
+        <w:t xml:space="preserve">The </w:t>
+      </w:r>
+      <w:proofErr w:type="gramStart"/>
+      <w:r>
+        <w:t>write</w:t>
+      </w:r>
+      <w:proofErr w:type="gramEnd"/>
+      <w:r>
+        <w:t xml:space="preserve"> enable </w:t>
       </w:r>
       <w:r>
         <w:t xml:space="preserve">logic </w:t>
@@ -6674,6 +6947,9 @@
         <w:jc w:val="center"/>
       </w:pPr>
       <w:r>
+        <w:rPr>
+          <w:noProof/>
+        </w:rPr>
         <w:lastRenderedPageBreak/>
         <w:drawing>
           <wp:inline distT="0" distB="0" distL="0" distR="0" wp14:anchorId="77857860" wp14:editId="493A61AD">
@@ -6725,7 +7001,15 @@
         <w:t xml:space="preserve">Regardless of whether there is a hit or miss, when </w:t>
       </w:r>
       <w:r>
-        <w:t xml:space="preserve">the uP sends a write enable, we want it to get immediately sent to </w:t>
+        <w:t xml:space="preserve">the </w:t>
+      </w:r>
+      <w:proofErr w:type="spellStart"/>
+      <w:r>
+        <w:t>uP</w:t>
+      </w:r>
+      <w:proofErr w:type="spellEnd"/>
+      <w:r>
+        <w:t xml:space="preserve"> sends a write enable, we want it to get immediately sent to </w:t>
       </w:r>
       <w:r>
         <w:t>the Cache Data block</w:t>
@@ -6737,7 +7021,17 @@
         <w:t>.</w:t>
       </w:r>
       <w:r>
-        <w:t xml:space="preserve"> When the uP sends a read enable and it’s a miss, we must wait a cycle for the data to be retrieved from the RAM, and then we write that data to the Cache Data block.</w:t>
+        <w:t xml:space="preserve"> When the </w:t>
+      </w:r>
+      <w:proofErr w:type="spellStart"/>
+      <w:proofErr w:type="gramStart"/>
+      <w:r>
+        <w:t>uP</w:t>
+      </w:r>
+      <w:proofErr w:type="spellEnd"/>
+      <w:proofErr w:type="gramEnd"/>
+      <w:r>
+        <w:t xml:space="preserve"> sends a read enable and it’s a miss, we must wait a cycle for the data to be retrieved from the RAM, and then we write that data to the Cache Data block.</w:t>
       </w:r>
     </w:p>
     <w:p>
@@ -6757,7 +7051,15 @@
     </w:p>
     <w:p>
       <w:r>
-        <w:t>There are 4 operations the cache is capable of: Read Hit, Read Miss, Write Hit, and Write Miss</w:t>
+        <w:t xml:space="preserve">There are 4 operations the </w:t>
+      </w:r>
+      <w:proofErr w:type="gramStart"/>
+      <w:r>
+        <w:t>cache</w:t>
+      </w:r>
+      <w:proofErr w:type="gramEnd"/>
+      <w:r>
+        <w:t xml:space="preserve"> is capable of: Read Hit, Read Miss, Write Hit, and Write Miss</w:t>
       </w:r>
       <w:r>
         <w:t xml:space="preserve">, as explained in the </w:t>
@@ -6767,26 +7069,19 @@
           <w:rPr>
             <w:rStyle w:val="Hyperlink"/>
           </w:rPr>
-          <w:t>General Implem</w:t>
-        </w:r>
-        <w:r>
-          <w:rPr>
-            <w:rStyle w:val="Hyperlink"/>
-          </w:rPr>
-          <w:t>e</w:t>
-        </w:r>
-        <w:r>
-          <w:rPr>
-            <w:rStyle w:val="Hyperlink"/>
-          </w:rPr>
-          <w:t>ntation</w:t>
+          <w:t>General Implementation</w:t>
         </w:r>
       </w:hyperlink>
       <w:r>
         <w:t xml:space="preserve"> section. </w:t>
       </w:r>
-      <w:r>
-        <w:t xml:space="preserve">These each have a latency of 2, 3, 2, and 3 cycles, respectively. </w:t>
+      <w:proofErr w:type="gramStart"/>
+      <w:r>
+        <w:t>These each</w:t>
+      </w:r>
+      <w:proofErr w:type="gramEnd"/>
+      <w:r>
+        <w:t xml:space="preserve"> have a latency of 2, 3, 2, and 3 cycles, respectively. </w:t>
       </w:r>
       <w:r>
         <w:t xml:space="preserve">The Done Logic reflects these cycle delays according to the logic </w:t>
@@ -6797,6 +7092,9 @@
     </w:p>
     <w:p>
       <w:r>
+        <w:rPr>
+          <w:noProof/>
+        </w:rPr>
         <w:drawing>
           <wp:inline distT="0" distB="0" distL="0" distR="0" wp14:anchorId="345C4296" wp14:editId="52D0EE79">
             <wp:extent cx="5943600" cy="2797810"/>
@@ -6890,7 +7188,15 @@
         <w:t xml:space="preserve">This logic is just a mux that switches between the </w:t>
       </w:r>
       <w:r>
-        <w:t xml:space="preserve">data input from the uP (when WE high) or from the RAM (when WE low) as the data input to the Cache Data block. </w:t>
+        <w:t xml:space="preserve">data input from the </w:t>
+      </w:r>
+      <w:proofErr w:type="spellStart"/>
+      <w:r>
+        <w:t>uP</w:t>
+      </w:r>
+      <w:proofErr w:type="spellEnd"/>
+      <w:r>
+        <w:t xml:space="preserve"> (when WE high) or from the RAM (when WE low) as the data input to the Cache Data block. </w:t>
       </w:r>
     </w:p>
     <w:p>
@@ -6910,22 +7216,15 @@
     </w:p>
     <w:p>
       <w:r>
-        <w:t>This logic determines what data is put on the data output port of the cache. I</w:t>
-      </w:r>
-      <w:r>
-        <w:t xml:space="preserve">f we're not doing a read, </w:t>
-      </w:r>
-      <w:r>
-        <w:t>set the data output to all 0’s. I</w:t>
-      </w:r>
-      <w:r>
-        <w:t>f we are doing a rea</w:t>
-      </w:r>
-      <w:r>
-        <w:t xml:space="preserve">d and </w:t>
-      </w:r>
-      <w:r>
-        <w:t xml:space="preserve">it's a hit, </w:t>
+        <w:t xml:space="preserve">This logic determines what data is put on the data output port of the cache. If we're not doing a read, set the data output to all 0’s. If we are doing a </w:t>
+      </w:r>
+      <w:proofErr w:type="gramStart"/>
+      <w:r>
+        <w:t>read</w:t>
+      </w:r>
+      <w:proofErr w:type="gramEnd"/>
+      <w:r>
+        <w:t xml:space="preserve"> and it's a hit, </w:t>
       </w:r>
       <w:r>
         <w:t xml:space="preserve">direct </w:t>
@@ -6943,13 +7242,29 @@
         <w:t>. If we are doing a read and</w:t>
       </w:r>
       <w:r>
-        <w:t xml:space="preserve"> it's a miss, send the data from the RAM</w:t>
+        <w:t xml:space="preserve"> it's a </w:t>
+      </w:r>
+      <w:proofErr w:type="gramStart"/>
+      <w:r>
+        <w:t>miss</w:t>
+      </w:r>
+      <w:proofErr w:type="gramEnd"/>
+      <w:r>
+        <w:t>, send the data from the RAM</w:t>
       </w:r>
       <w:r>
         <w:t xml:space="preserve">. The output data is then registered and </w:t>
       </w:r>
       <w:r>
-        <w:t>only outputs when done is asserted, otherwise, it is all 0’s.</w:t>
+        <w:t xml:space="preserve">only outputs when done </w:t>
+      </w:r>
+      <w:proofErr w:type="gramStart"/>
+      <w:r>
+        <w:t>is</w:t>
+      </w:r>
+      <w:proofErr w:type="gramEnd"/>
+      <w:r>
+        <w:t xml:space="preserve"> asserted, otherwise, it is all 0’s.</w:t>
       </w:r>
     </w:p>
     <w:p>
@@ -6983,91 +7298,19 @@
       <w:r>
         <w:t xml:space="preserve">random </w:t>
       </w:r>
+      <w:proofErr w:type="gramStart"/>
       <w:r>
         <w:t>testcases</w:t>
       </w:r>
+      <w:proofErr w:type="gramEnd"/>
       <w:r>
         <w:t xml:space="preserve"> w</w:t>
       </w:r>
       <w:r>
+        <w:t>ith the following constraints</w:t>
+      </w:r>
+      <w:r>
         <w:t>:</w:t>
-      </w:r>
-    </w:p>
-    <w:p>
-      <w:pPr>
-        <w:rPr>
-          <w:noProof/>
-        </w:rPr>
-      </w:pPr>
-      <w:r>
-        <w:rPr>
-          <w:noProof/>
-        </w:rPr>
-        <w:t>We performed 1000 total randomized testcases with different constraints on their signals:</w:t>
-      </w:r>
-    </w:p>
-    <w:p>
-      <w:pPr>
-        <w:rPr>
-          <w:noProof/>
-        </w:rPr>
-      </w:pPr>
-      <w:r>
-        <w:rPr>
-          <w:noProof/>
-        </w:rPr>
-        <w:t>Test 1 (100 repetitions): Neither read nor write enable are ever asse</w:t>
-      </w:r>
-      <w:r>
-        <w:rPr>
-          <w:noProof/>
-        </w:rPr>
-        <w:t>ith the following constraints</w:t>
-      </w:r>
-      <w:r>
-        <w:rPr>
-          <w:noProof/>
-        </w:rPr>
-        <w:t>rted to test that the LRU buffer should only ever update when the enables are asserted. The way and index inputs are randomized according to the global constraints listed below.</w:t>
-      </w:r>
-    </w:p>
-    <w:p>
-      <w:pPr>
-        <w:rPr>
-          <w:noProof/>
-        </w:rPr>
-      </w:pPr>
-      <w:r>
-        <w:rPr>
-          <w:noProof/>
-        </w:rPr>
-        <w:t>Test 2 (100 repetitions): Read enable is asserted every cycle, write enable is never asserted. The way and index inputs are randomized as in test 1.</w:t>
-      </w:r>
-    </w:p>
-    <w:p>
-      <w:pPr>
-        <w:rPr>
-          <w:noProof/>
-        </w:rPr>
-      </w:pPr>
-      <w:r>
-        <w:rPr>
-          <w:noProof/>
-        </w:rPr>
-        <w:t>Test 3 (100 repetitions): Same as test 2 but replace read enable with write enable.</w:t>
-      </w:r>
-    </w:p>
-    <w:p>
-      <w:pPr>
-        <w:rPr>
-          <w:noProof/>
-        </w:rPr>
-      </w:pPr>
-      <w:r>
-        <w:rPr>
-          <w:noProof/>
-        </w:rPr>
-        <w:t>Test 4 (700 repetitions): All inputs are randomized with the constraint that the or of read enable and write enable is high only 50% of the time to keep the frequency of updates and non-updates even.</w:t>
       </w:r>
     </w:p>
     <w:p>
@@ -7103,6 +7346,7 @@
           <w:numId w:val="12"/>
         </w:numPr>
       </w:pPr>
+      <w:proofErr w:type="spellStart"/>
       <w:r>
         <w:rPr>
           <w:b/>
@@ -7110,6 +7354,7 @@
         </w:rPr>
         <w:t>we_re</w:t>
       </w:r>
+      <w:proofErr w:type="spellEnd"/>
       <w:r>
         <w:rPr>
           <w:b/>
@@ -7135,13 +7380,39 @@
           <w:numId w:val="12"/>
         </w:numPr>
       </w:pPr>
-      <w:r>
-        <w:rPr>
-          <w:b/>
-          <w:bCs/>
-        </w:rPr>
-        <w:t xml:space="preserve">Data_in_range, data_from_cache_range, </w:t>
-      </w:r>
+      <w:proofErr w:type="spellStart"/>
+      <w:r>
+        <w:rPr>
+          <w:b/>
+          <w:bCs/>
+        </w:rPr>
+        <w:t>Data_in_range</w:t>
+      </w:r>
+      <w:proofErr w:type="spellEnd"/>
+      <w:r>
+        <w:rPr>
+          <w:b/>
+          <w:bCs/>
+        </w:rPr>
+        <w:t xml:space="preserve">, </w:t>
+      </w:r>
+      <w:proofErr w:type="spellStart"/>
+      <w:r>
+        <w:rPr>
+          <w:b/>
+          <w:bCs/>
+        </w:rPr>
+        <w:t>data_from_cache_range</w:t>
+      </w:r>
+      <w:proofErr w:type="spellEnd"/>
+      <w:r>
+        <w:rPr>
+          <w:b/>
+          <w:bCs/>
+        </w:rPr>
+        <w:t xml:space="preserve">, </w:t>
+      </w:r>
+      <w:proofErr w:type="spellStart"/>
       <w:r>
         <w:rPr>
           <w:b/>
@@ -7149,13 +7420,23 @@
         </w:rPr>
         <w:t>data_from_RAM_range</w:t>
       </w:r>
-      <w:r>
-        <w:rPr>
-          <w:b/>
-          <w:bCs/>
-        </w:rPr>
-        <w:t>, way_range</w:t>
-      </w:r>
+      <w:proofErr w:type="spellEnd"/>
+      <w:r>
+        <w:rPr>
+          <w:b/>
+          <w:bCs/>
+        </w:rPr>
+        <w:t xml:space="preserve">, </w:t>
+      </w:r>
+      <w:proofErr w:type="spellStart"/>
+      <w:r>
+        <w:rPr>
+          <w:b/>
+          <w:bCs/>
+        </w:rPr>
+        <w:t>way_range</w:t>
+      </w:r>
+      <w:proofErr w:type="spellEnd"/>
       <w:r>
         <w:rPr>
           <w:b/>
@@ -7164,172 +7445,18 @@
         <w:t>:</w:t>
       </w:r>
       <w:r>
-        <w:t xml:space="preserve"> Write</w:t>
-      </w:r>
-      <w:r>
-        <w:t>These inputs have the following distribution independent of each other: ‘0 10% of the time, ‘1 10% of the time, the rest of the range 80% of the time.</w:t>
-      </w:r>
-    </w:p>
-    <w:p>
-      <w:pPr>
-        <w:jc w:val="center"/>
-        <w:rPr>
-          <w:noProof/>
-        </w:rPr>
-      </w:pPr>
-      <w:r>
-        <w:rPr>
-          <w:noProof/>
-        </w:rPr>
-        <w:lastRenderedPageBreak/>
-        <w:drawing>
-          <wp:inline distT="0" distB="0" distL="0" distR="0" wp14:anchorId="2912CEA5" wp14:editId="518E6702">
-            <wp:extent cx="4237200" cy="3346754"/>
-            <wp:effectExtent l="0" t="0" r="0" b="6350"/>
-            <wp:docPr id="1689635588" name="Picture 1" descr="A screenshot of a computer program&#10;&#10;Description automatically generated"/>
-            <wp:cNvGraphicFramePr>
-              <a:graphicFrameLocks xmlns:a="http://schemas.openxmlformats.org/drawingml/2006/main" noChangeAspect="1"/>
-            </wp:cNvGraphicFramePr>
-            <a:graphic xmlns:a="http://schemas.openxmlformats.org/drawingml/2006/main">
-              <a:graphicData uri="http://schemas.openxmlformats.org/drawingml/2006/picture">
-                <pic:pic xmlns:pic="http://schemas.openxmlformats.org/drawingml/2006/picture">
-                  <pic:nvPicPr>
-                    <pic:cNvPr id="1390068600" name="Picture 1" descr="A screenshot of a computer program&#10;&#10;Description automatically generated"/>
-                    <pic:cNvPicPr/>
-                  </pic:nvPicPr>
-                  <pic:blipFill>
-                    <a:blip r:embed="rId19"/>
-                    <a:stretch>
-                      <a:fillRect/>
-                    </a:stretch>
-                  </pic:blipFill>
-                  <pic:spPr>
-                    <a:xfrm>
-                      <a:off x="0" y="0"/>
-                      <a:ext cx="4244260" cy="3352330"/>
-                    </a:xfrm>
-                    <a:prstGeom prst="rect">
-                      <a:avLst/>
-                    </a:prstGeom>
-                  </pic:spPr>
-                </pic:pic>
-              </a:graphicData>
-            </a:graphic>
-          </wp:inline>
-        </w:drawing>
-      </w:r>
-    </w:p>
-    <w:p>
-      <w:pPr>
-        <w:jc w:val="center"/>
-        <w:rPr>
-          <w:noProof/>
-        </w:rPr>
-      </w:pPr>
-      <w:r>
-        <w:rPr>
-          <w:noProof/>
-        </w:rPr>
-        <w:drawing>
-          <wp:inline distT="0" distB="0" distL="0" distR="0" wp14:anchorId="5F12941D" wp14:editId="66C8F4F3">
-            <wp:extent cx="4251861" cy="576000"/>
-            <wp:effectExtent l="0" t="0" r="0" b="0"/>
-            <wp:docPr id="2140123767" name="Picture 1" descr="A close-up of black text&#10;&#10;Description automatically generated"/>
-            <wp:cNvGraphicFramePr>
-              <a:graphicFrameLocks xmlns:a="http://schemas.openxmlformats.org/drawingml/2006/main" noChangeAspect="1"/>
-            </wp:cNvGraphicFramePr>
-            <a:graphic xmlns:a="http://schemas.openxmlformats.org/drawingml/2006/main">
-              <a:graphicData uri="http://schemas.openxmlformats.org/drawingml/2006/picture">
-                <pic:pic xmlns:pic="http://schemas.openxmlformats.org/drawingml/2006/picture">
-                  <pic:nvPicPr>
-                    <pic:cNvPr id="735387603" name="Picture 1" descr="A close-up of black text&#10;&#10;Description automatically generated"/>
-                    <pic:cNvPicPr/>
-                  </pic:nvPicPr>
-                  <pic:blipFill>
-                    <a:blip r:embed="rId20"/>
-                    <a:stretch>
-                      <a:fillRect/>
-                    </a:stretch>
-                  </pic:blipFill>
-                  <pic:spPr>
-                    <a:xfrm>
-                      <a:off x="0" y="0"/>
-                      <a:ext cx="4324865" cy="585890"/>
-                    </a:xfrm>
-                    <a:prstGeom prst="rect">
-                      <a:avLst/>
-                    </a:prstGeom>
-                  </pic:spPr>
-                </pic:pic>
-              </a:graphicData>
-            </a:graphic>
-          </wp:inline>
-        </w:drawing>
-      </w:r>
-    </w:p>
-    <w:p>
-      <w:pPr>
-        <w:jc w:val="center"/>
-        <w:rPr>
-          <w:noProof/>
-        </w:rPr>
-      </w:pPr>
-      <w:r>
-        <w:rPr>
-          <w:b/>
-          <w:bCs/>
-          <w:noProof/>
-        </w:rPr>
-        <w:t>Figure X:</w:t>
-      </w:r>
-      <w:r>
-        <w:rPr>
-          <w:noProof/>
-        </w:rPr>
-        <w:t xml:space="preserve"> Randomized tests for Cache LRU Buffer.</w:t>
-      </w:r>
-    </w:p>
-    <w:p>
-      <w:pPr>
-        <w:rPr>
-          <w:noProof/>
-        </w:rPr>
-      </w:pPr>
-      <w:r>
-        <w:rPr>
-          <w:noProof/>
-        </w:rPr>
-        <w:t>As you can see in the randomized tests, in Test 1, both RE and WE are 0, so the LRU buffer for index 3 stays 0, 1, 2, 3. In Test 2, way 1 for index 1 is chosen and WE is high, therefore way 1 is put at the end of the LRU buffer and the remaining ways move up one slot. Tests 3 and 4 see the same behavior but for index 2 and with different combinations of RE and WE. In Test 4 repetiton 2, the previous buffer state for index 1 was 0, 2, 3, 1, and this test calls for way 2 of index 1 to be used, so way 2 gets sent to the end of the buffer and the rest of the ways update accordingly for a buffer state of: 0, 3, 1, 2.</w:t>
-      </w:r>
-    </w:p>
-    <w:p>
-      <w:pPr>
-        <w:rPr>
-          <w:noProof/>
-        </w:rPr>
-      </w:pPr>
-      <w:r>
-        <w:rPr>
-          <w:noProof/>
-        </w:rPr>
-        <w:t>The bottom output reports the number of tests, failures, and randomization failures. This is meant to show that the CRV is constraining the inputs how we expect it to and the test is passing with 0 errors.</w:t>
-      </w:r>
-    </w:p>
-    <w:p>
-      <w:pPr>
-        <w:rPr>
-          <w:b/>
-          <w:bCs/>
-          <w:noProof/>
-        </w:rPr>
-      </w:pPr>
-      <w:r>
-        <w:rPr>
-          <w:b/>
-          <w:bCs/>
-          <w:noProof/>
-        </w:rPr>
-        <w:t>Assertions:</w:t>
+        <w:t xml:space="preserve"> </w:t>
+      </w:r>
+      <w:r>
+        <w:t xml:space="preserve">These inputs have the following distribution independent of each </w:t>
+      </w:r>
+      <w:proofErr w:type="gramStart"/>
+      <w:r>
+        <w:t>other: ‘</w:t>
+      </w:r>
+      <w:proofErr w:type="gramEnd"/>
+      <w:r>
+        <w:t>0 10% of the time, ‘1 10% of the time, the rest of the range 80% of the time.</w:t>
       </w:r>
     </w:p>
     <w:p>
@@ -7340,27 +7467,129 @@
           <w:numId w:val="12"/>
         </w:numPr>
       </w:pPr>
-      <w:r>
-        <w:rPr>
-          <w:b/>
-          <w:bCs/>
-          <w:noProof/>
-        </w:rPr>
-        <w:t>LRU</w:t>
-      </w:r>
-      <w:r>
-        <w:rPr>
-          <w:b/>
-          <w:bCs/>
-          <w:noProof/>
-        </w:rPr>
-        <w:t>_check:</w:t>
-      </w:r>
-      <w:r>
-        <w:rPr>
-          <w:noProof/>
-        </w:rPr>
-        <w:t xml:space="preserve"> This assertion makes sure that the least recently used slot points to the same bank as the timer mentioned above for all indices concurrently.</w:t>
+      <w:proofErr w:type="spellStart"/>
+      <w:r>
+        <w:rPr>
+          <w:b/>
+          <w:bCs/>
+        </w:rPr>
+        <w:t>hit_we_re</w:t>
+      </w:r>
+      <w:proofErr w:type="spellEnd"/>
+      <w:r>
+        <w:rPr>
+          <w:b/>
+          <w:bCs/>
+        </w:rPr>
+        <w:t>:</w:t>
+      </w:r>
+      <w:r>
+        <w:t xml:space="preserve"> Hit signal will be </w:t>
+      </w:r>
+      <w:r>
+        <w:t>high</w:t>
+      </w:r>
+      <w:r>
+        <w:t xml:space="preserve"> 50% of the time when </w:t>
+      </w:r>
+      <w:r>
+        <w:t xml:space="preserve">we </w:t>
+      </w:r>
+      <w:r>
+        <w:t>||</w:t>
+      </w:r>
+      <w:r>
+        <w:t xml:space="preserve"> re == 1</w:t>
+      </w:r>
+      <w:r>
+        <w:t xml:space="preserve">, and low 100% of the time if neither </w:t>
+      </w:r>
+      <w:proofErr w:type="gramStart"/>
+      <w:r>
+        <w:t>re || we</w:t>
+      </w:r>
+      <w:proofErr w:type="gramEnd"/>
+      <w:r>
+        <w:t xml:space="preserve"> == 1, since we shouldn’t be getting a hit when neither are high.</w:t>
+      </w:r>
+    </w:p>
+    <w:p>
+      <w:pPr>
+        <w:jc w:val="center"/>
+        <w:rPr>
+          <w:noProof/>
+        </w:rPr>
+      </w:pPr>
+      <w:r>
+        <w:rPr>
+          <w:noProof/>
+        </w:rPr>
+        <w:t>sadasd</w:t>
+      </w:r>
+    </w:p>
+    <w:p>
+      <w:pPr>
+        <w:jc w:val="center"/>
+        <w:rPr>
+          <w:noProof/>
+        </w:rPr>
+      </w:pPr>
+      <w:r>
+        <w:rPr>
+          <w:b/>
+          <w:bCs/>
+          <w:noProof/>
+        </w:rPr>
+        <w:t>Figure X:</w:t>
+      </w:r>
+      <w:r>
+        <w:rPr>
+          <w:noProof/>
+        </w:rPr>
+        <w:t xml:space="preserve"> Randomized tests for Cache LRU Buffer.</w:t>
+      </w:r>
+    </w:p>
+    <w:p>
+      <w:pPr>
+        <w:rPr>
+          <w:noProof/>
+        </w:rPr>
+      </w:pPr>
+      <w:r>
+        <w:rPr>
+          <w:noProof/>
+        </w:rPr>
+        <w:t>As you can see in the randomized tests, in Test 1, both RE and WE are 0, so the LRU buffer for index 3 stays 0, 1, 2, 3. In Test 2, way 1 for index 1 is chosen and WE is high, therefore way 1 is put at the end of the LRU buffer and the remaining ways move up one slot. Tests 3 and 4 see the same behavior but for index 2 and with different combinations of RE and WE. In Test 4 repetiton 2, the previous buffer state for index 1 was 0, 2, 3, 1, and this test calls for way 2 of index 1 to be used, so way 2 gets sent to the end of the buffer and the rest of the ways update accordingly for a buffer state of: 0, 3, 1, 2.</w:t>
+      </w:r>
+    </w:p>
+    <w:p>
+      <w:pPr>
+        <w:rPr>
+          <w:noProof/>
+        </w:rPr>
+      </w:pPr>
+      <w:r>
+        <w:rPr>
+          <w:noProof/>
+        </w:rPr>
+        <w:t>The bottom output reports the number of tests, failures, and randomization failures. This is meant to show that the CRV is constraining the inputs how we expect it to and the test is passing with 0 errors.</w:t>
+      </w:r>
+    </w:p>
+    <w:p>
+      <w:pPr>
+        <w:rPr>
+          <w:b/>
+          <w:bCs/>
+          <w:noProof/>
+        </w:rPr>
+      </w:pPr>
+      <w:r>
+        <w:rPr>
+          <w:b/>
+          <w:bCs/>
+          <w:noProof/>
+        </w:rPr>
+        <w:t>Assertions:</w:t>
       </w:r>
     </w:p>
     <w:p>
@@ -7377,6 +7606,37 @@
           <w:bCs/>
           <w:noProof/>
         </w:rPr>
+        <w:t>LRU</w:t>
+      </w:r>
+      <w:r>
+        <w:rPr>
+          <w:b/>
+          <w:bCs/>
+          <w:noProof/>
+        </w:rPr>
+        <w:t>_check:</w:t>
+      </w:r>
+      <w:r>
+        <w:rPr>
+          <w:noProof/>
+        </w:rPr>
+        <w:t xml:space="preserve"> This assertion makes sure that the least recently used slot points to the same bank as the timer mentioned above for all indices concurrently.</w:t>
+      </w:r>
+    </w:p>
+    <w:p>
+      <w:pPr>
+        <w:pStyle w:val="ListParagraph"/>
+        <w:numPr>
+          <w:ilvl w:val="0"/>
+          <w:numId w:val="12"/>
+        </w:numPr>
+      </w:pPr>
+      <w:r>
+        <w:rPr>
+          <w:b/>
+          <w:bCs/>
+          <w:noProof/>
+        </w:rPr>
         <w:t>No_update</w:t>
       </w:r>
       <w:r>
@@ -7455,7 +7715,7 @@
       <w:pPr>
         <w:pStyle w:val="Heading2"/>
       </w:pPr>
-      <w:bookmarkStart w:id="16" w:name="_Toc182067355"/>
+      <w:bookmarkStart w:id="16" w:name="_Toc182930344"/>
       <w:r>
         <w:lastRenderedPageBreak/>
         <w:t>Ram Block</w:t>
@@ -7466,7 +7726,7 @@
       <w:pPr>
         <w:pStyle w:val="Heading3"/>
       </w:pPr>
-      <w:bookmarkStart w:id="17" w:name="_Toc182067356"/>
+      <w:bookmarkStart w:id="17" w:name="_Toc182930345"/>
       <w:r>
         <w:t>Functionality</w:t>
       </w:r>
@@ -7474,14 +7734,22 @@
     </w:p>
     <w:p>
       <w:r>
-        <w:t xml:space="preserve">The RAM block is implemented as a DEPTH-long WIDTH-bit array of memory/register locations. The RAM takes in an address, data, and a write enable as inputs, and its only output is a WIDTH-bit data output. Both RAM reads and writes are synchronous, only updating the contents of the ram on a cycle where the write enable is asserted. Reads are only valid a cycle after write enable is not asserted. </w:t>
+        <w:t xml:space="preserve">The RAM block is implemented as a DEPTH-long WIDTH-bit array of memory/register locations. The RAM takes in an address, data, and a write enable as inputs, and its only output is a WIDTH-bit data output. Both RAM </w:t>
+      </w:r>
+      <w:proofErr w:type="gramStart"/>
+      <w:r>
+        <w:t>reads</w:t>
+      </w:r>
+      <w:proofErr w:type="gramEnd"/>
+      <w:r>
+        <w:t xml:space="preserve"> and writes are synchronous, only updating the contents of the ram on a cycle where the write enable is asserted. Reads are only valid a cycle after write enable is not asserted. </w:t>
       </w:r>
     </w:p>
     <w:p>
       <w:pPr>
         <w:pStyle w:val="Heading3"/>
       </w:pPr>
-      <w:bookmarkStart w:id="18" w:name="_Toc182067357"/>
+      <w:bookmarkStart w:id="18" w:name="_Toc182930346"/>
       <w:r>
         <w:t>Simulation Results</w:t>
       </w:r>
@@ -7527,25 +7795,54 @@
         <w:t xml:space="preserve">and wait for the rising edge of the clock </w:t>
       </w:r>
       <w:r>
-        <w:t>(ex. Testcase 2 has addr=2</w:t>
+        <w:t xml:space="preserve">(ex. Testcase 2 has </w:t>
+      </w:r>
+      <w:proofErr w:type="spellStart"/>
+      <w:r>
+        <w:t>addr</w:t>
+      </w:r>
+      <w:proofErr w:type="spellEnd"/>
+      <w:r>
+        <w:t>=2</w:t>
       </w:r>
       <w:r>
         <w:t>,</w:t>
       </w:r>
       <w:r>
-        <w:t xml:space="preserve"> data_in=2</w:t>
+        <w:t xml:space="preserve"> </w:t>
+      </w:r>
+      <w:proofErr w:type="spellStart"/>
+      <w:r>
+        <w:t>data_in</w:t>
+      </w:r>
+      <w:proofErr w:type="spellEnd"/>
+      <w:r>
+        <w:t>=2</w:t>
       </w:r>
       <w:r>
         <w:t>, we=1</w:t>
       </w:r>
       <w:r>
-        <w:t>). We do this for every address in the RAM</w:t>
-      </w:r>
+        <w:t xml:space="preserve">). We do this for every address in </w:t>
+      </w:r>
+      <w:proofErr w:type="gramStart"/>
+      <w:r>
+        <w:t>the RAM</w:t>
+      </w:r>
+      <w:proofErr w:type="gramEnd"/>
       <w:r>
         <w:t xml:space="preserve">. </w:t>
       </w:r>
       <w:r>
-        <w:t xml:space="preserve">The testbench itself has a reference model that mimics the behavior of the RAM in an array. </w:t>
+        <w:t xml:space="preserve">The testbench itself has a reference model that mimics the behavior of </w:t>
+      </w:r>
+      <w:proofErr w:type="gramStart"/>
+      <w:r>
+        <w:t>the RAM</w:t>
+      </w:r>
+      <w:proofErr w:type="gramEnd"/>
+      <w:r>
+        <w:t xml:space="preserve"> in an array. </w:t>
       </w:r>
       <w:r>
         <w:t>After all addresses have been written, we then read from every address</w:t>
@@ -7919,6 +8216,7 @@
           <w:numId w:val="12"/>
         </w:numPr>
       </w:pPr>
+      <w:proofErr w:type="spellStart"/>
       <w:r>
         <w:rPr>
           <w:b/>
@@ -7931,7 +8229,15 @@
           <w:b/>
           <w:bCs/>
         </w:rPr>
-        <w:t>ut_correct_check:</w:t>
+        <w:t>ut_correct_check</w:t>
+      </w:r>
+      <w:proofErr w:type="spellEnd"/>
+      <w:r>
+        <w:rPr>
+          <w:b/>
+          <w:bCs/>
+        </w:rPr>
+        <w:t>:</w:t>
       </w:r>
       <w:r>
         <w:t xml:space="preserve"> </w:t>
@@ -7948,12 +8254,30 @@
           <w:numId w:val="12"/>
         </w:numPr>
       </w:pPr>
-      <w:r>
-        <w:rPr>
-          <w:b/>
-          <w:bCs/>
-        </w:rPr>
-        <w:t>write_check:</w:t>
+      <w:proofErr w:type="spellStart"/>
+      <w:proofErr w:type="gramStart"/>
+      <w:r>
+        <w:rPr>
+          <w:b/>
+          <w:bCs/>
+        </w:rPr>
+        <w:t>write</w:t>
+      </w:r>
+      <w:proofErr w:type="gramEnd"/>
+      <w:r>
+        <w:rPr>
+          <w:b/>
+          <w:bCs/>
+        </w:rPr>
+        <w:t>_check</w:t>
+      </w:r>
+      <w:proofErr w:type="spellEnd"/>
+      <w:r>
+        <w:rPr>
+          <w:b/>
+          <w:bCs/>
+        </w:rPr>
+        <w:t>:</w:t>
       </w:r>
       <w:r>
         <w:t xml:space="preserve"> </w:t>
@@ -7978,7 +8302,7 @@
       <w:pPr>
         <w:pStyle w:val="Heading2"/>
       </w:pPr>
-      <w:bookmarkStart w:id="19" w:name="_Toc182067358"/>
+      <w:bookmarkStart w:id="19" w:name="_Toc182930347"/>
       <w:r>
         <w:t>Miscellaneous Logic</w:t>
       </w:r>
@@ -7988,7 +8312,7 @@
       <w:pPr>
         <w:pStyle w:val="Heading3"/>
       </w:pPr>
-      <w:bookmarkStart w:id="20" w:name="_Toc182067359"/>
+      <w:bookmarkStart w:id="20" w:name="_Toc182930348"/>
       <w:r>
         <w:t>Register</w:t>
       </w:r>
@@ -8108,7 +8432,7 @@
       <w:pPr>
         <w:pStyle w:val="Heading3"/>
       </w:pPr>
-      <w:bookmarkStart w:id="21" w:name="_Toc182067360"/>
+      <w:bookmarkStart w:id="21" w:name="_Toc182930349"/>
       <w:r>
         <w:t>Delay</w:t>
       </w:r>
@@ -8137,7 +8461,15 @@
     </w:p>
     <w:p>
       <w:r>
-        <w:t>The delay testbench is similar to the register testbench since the delay component is just a string of registers. W</w:t>
+        <w:t xml:space="preserve">The delay testbench is </w:t>
+      </w:r>
+      <w:proofErr w:type="gramStart"/>
+      <w:r>
+        <w:t>similar to</w:t>
+      </w:r>
+      <w:proofErr w:type="gramEnd"/>
+      <w:r>
+        <w:t xml:space="preserve"> the register testbench since the delay component is just a string of registers. W</w:t>
       </w:r>
       <w:r>
         <w:t xml:space="preserve">e did </w:t>
@@ -8247,8 +8579,13 @@
       <w:r>
         <w:t xml:space="preserve">The assertions for this testbench are </w:t>
       </w:r>
-      <w:r>
-        <w:t xml:space="preserve">similar to the register testbench’s </w:t>
+      <w:proofErr w:type="gramStart"/>
+      <w:r>
+        <w:t>similar to</w:t>
+      </w:r>
+      <w:proofErr w:type="gramEnd"/>
+      <w:r>
+        <w:t xml:space="preserve"> the register testbench’s </w:t>
       </w:r>
       <w:r>
         <w:t xml:space="preserve">checking that on each clock, the data output from the register is the data that was on the input line in the previous </w:t>
@@ -8270,7 +8607,7 @@
       <w:pPr>
         <w:pStyle w:val="Heading1"/>
       </w:pPr>
-      <w:bookmarkStart w:id="22" w:name="_Toc182067361"/>
+      <w:bookmarkStart w:id="22" w:name="_Toc182930350"/>
       <w:r>
         <w:t>Conclusion</w:t>
       </w:r>
@@ -8278,16 +8615,26 @@
     </w:p>
     <w:p>
       <w:r>
-        <w:t>This was a fun and challenging project. During this project, we learned that it’s much easier to implement a design by first very clearly specifying the functionality and ONLY then implementing it in code. This is how it’s done in the industry, but we underplayed the complexity of the design and thought we could jump straight into the implementation. Since we realized we would have to go back and define the exact functionality, the design got confusing and we only started making progress once everything was set in stone.</w:t>
+        <w:t xml:space="preserve">This was a fun and challenging project. During this project, we learned that it’s much easier to implement a design by first very clearly specifying the functionality and ONLY then implementing it in code. This is how it’s done in the industry, but we underplayed the complexity of the design and thought we could jump straight into the implementation. Since we </w:t>
+      </w:r>
+      <w:proofErr w:type="gramStart"/>
+      <w:r>
+        <w:t>realized</w:t>
+      </w:r>
+      <w:proofErr w:type="gramEnd"/>
+      <w:r>
+        <w:t xml:space="preserve"> we would have to go back and define the exact functionality, the design got confusing and we only started making progress once everything was set in stone.</w:t>
       </w:r>
     </w:p>
     <w:p>
       <w:r>
         <w:t xml:space="preserve">This project was both </w:t>
       </w:r>
+      <w:proofErr w:type="gramStart"/>
       <w:r>
         <w:t>a good</w:t>
       </w:r>
+      <w:proofErr w:type="gramEnd"/>
       <w:r>
         <w:t xml:space="preserve"> practice of our understanding of caches/the algorithms that help them work and of hardware design/verification.</w:t>
       </w:r>

</xml_diff>

<commit_message>
updated table of contents lol
</commit_message>
<xml_diff>
--- a/documentation/Cache Documentation.docx
+++ b/documentation/Cache Documentation.docx
@@ -59,7 +59,6 @@
           <w:pPr>
             <w:pStyle w:val="TOC1"/>
             <w:tabs>
-              <w:tab w:val="left" w:pos="480"/>
               <w:tab w:val="right" w:leader="dot" w:pos="9350"/>
             </w:tabs>
             <w:rPr>
@@ -79,71 +78,54 @@
           <w:r>
             <w:fldChar w:fldCharType="separate"/>
           </w:r>
-          <w:hyperlink w:anchor="_Toc183795757" w:history="1">
+          <w:hyperlink w:anchor="_Toc184389170" w:history="1">
             <w:r>
               <w:rPr>
                 <w:rStyle w:val="Hyperlink"/>
                 <w:noProof/>
               </w:rPr>
+              <w:t>General Implementation</w:t>
+            </w:r>
+            <w:r>
+              <w:rPr>
+                <w:noProof/>
+                <w:webHidden/>
+              </w:rPr>
+              <w:tab/>
+            </w:r>
+            <w:r>
+              <w:rPr>
+                <w:noProof/>
+                <w:webHidden/>
+              </w:rPr>
+              <w:fldChar w:fldCharType="begin"/>
+            </w:r>
+            <w:r>
+              <w:rPr>
+                <w:noProof/>
+                <w:webHidden/>
+              </w:rPr>
+              <w:instrText xml:space="preserve"> PAGEREF _Toc184389170 \h </w:instrText>
+            </w:r>
+            <w:r>
+              <w:rPr>
+                <w:noProof/>
+                <w:webHidden/>
+              </w:rPr>
+            </w:r>
+            <w:r>
+              <w:rPr>
+                <w:noProof/>
+                <w:webHidden/>
+              </w:rPr>
+              <w:fldChar w:fldCharType="separate"/>
+            </w:r>
+            <w:r>
+              <w:rPr>
+                <w:noProof/>
+                <w:webHidden/>
+              </w:rPr>
               <w:t>2</w:t>
-            </w:r>
-            <w:r>
-              <w:rPr>
-                <w:noProof/>
-                <w:kern w:val="2"/>
-                <w:sz w:val="24"/>
-                <w:szCs w:val="24"/>
-                <w14:ligatures w14:val="standardContextual"/>
-              </w:rPr>
-              <w:tab/>
-            </w:r>
-            <w:r>
-              <w:rPr>
-                <w:rStyle w:val="Hyperlink"/>
-                <w:noProof/>
-              </w:rPr>
-              <w:t>General Implementation</w:t>
-            </w:r>
-            <w:r>
-              <w:rPr>
-                <w:noProof/>
-                <w:webHidden/>
-              </w:rPr>
-              <w:tab/>
-            </w:r>
-            <w:r>
-              <w:rPr>
-                <w:noProof/>
-                <w:webHidden/>
-              </w:rPr>
-              <w:fldChar w:fldCharType="begin"/>
-            </w:r>
-            <w:r>
-              <w:rPr>
-                <w:noProof/>
-                <w:webHidden/>
-              </w:rPr>
-              <w:instrText xml:space="preserve"> PAGEREF _Toc183795757 \h </w:instrText>
-            </w:r>
-            <w:r>
-              <w:rPr>
-                <w:noProof/>
-                <w:webHidden/>
-              </w:rPr>
-            </w:r>
-            <w:r>
-              <w:rPr>
-                <w:noProof/>
-                <w:webHidden/>
-              </w:rPr>
-              <w:fldChar w:fldCharType="separate"/>
-            </w:r>
-            <w:r>
-              <w:rPr>
-                <w:noProof/>
-                <w:webHidden/>
-              </w:rPr>
-              <w:t>1</w:t>
             </w:r>
             <w:r>
               <w:rPr>
@@ -169,13 +151,13 @@
               <w14:ligatures w14:val="standardContextual"/>
             </w:rPr>
           </w:pPr>
-          <w:hyperlink w:anchor="_Toc183795758" w:history="1">
+          <w:hyperlink w:anchor="_Toc184389171" w:history="1">
             <w:r>
               <w:rPr>
                 <w:rStyle w:val="Hyperlink"/>
                 <w:noProof/>
               </w:rPr>
-              <w:t>2.1</w:t>
+              <w:t>1.1</w:t>
             </w:r>
             <w:r>
               <w:rPr>
@@ -213,7 +195,7 @@
                 <w:noProof/>
                 <w:webHidden/>
               </w:rPr>
-              <w:instrText xml:space="preserve"> PAGEREF _Toc183795758 \h </w:instrText>
+              <w:instrText xml:space="preserve"> PAGEREF _Toc184389171 \h </w:instrText>
             </w:r>
             <w:r>
               <w:rPr>
@@ -259,13 +241,13 @@
               <w14:ligatures w14:val="standardContextual"/>
             </w:rPr>
           </w:pPr>
-          <w:hyperlink w:anchor="_Toc183795759" w:history="1">
+          <w:hyperlink w:anchor="_Toc184389172" w:history="1">
             <w:r>
               <w:rPr>
                 <w:rStyle w:val="Hyperlink"/>
                 <w:noProof/>
               </w:rPr>
-              <w:t>2.1.1</w:t>
+              <w:t>1.1.1</w:t>
             </w:r>
             <w:r>
               <w:rPr>
@@ -303,7 +285,7 @@
                 <w:noProof/>
                 <w:webHidden/>
               </w:rPr>
-              <w:instrText xml:space="preserve"> PAGEREF _Toc183795759 \h </w:instrText>
+              <w:instrText xml:space="preserve"> PAGEREF _Toc184389172 \h </w:instrText>
             </w:r>
             <w:r>
               <w:rPr>
@@ -323,7 +305,7 @@
                 <w:noProof/>
                 <w:webHidden/>
               </w:rPr>
-              <w:t>2</w:t>
+              <w:t>3</w:t>
             </w:r>
             <w:r>
               <w:rPr>
@@ -349,13 +331,13 @@
               <w14:ligatures w14:val="standardContextual"/>
             </w:rPr>
           </w:pPr>
-          <w:hyperlink w:anchor="_Toc183795760" w:history="1">
+          <w:hyperlink w:anchor="_Toc184389173" w:history="1">
             <w:r>
               <w:rPr>
                 <w:rStyle w:val="Hyperlink"/>
                 <w:noProof/>
               </w:rPr>
-              <w:t>2.1.2</w:t>
+              <w:t>1.1.2</w:t>
             </w:r>
             <w:r>
               <w:rPr>
@@ -393,7 +375,7 @@
                 <w:noProof/>
                 <w:webHidden/>
               </w:rPr>
-              <w:instrText xml:space="preserve"> PAGEREF _Toc183795760 \h </w:instrText>
+              <w:instrText xml:space="preserve"> PAGEREF _Toc184389173 \h </w:instrText>
             </w:r>
             <w:r>
               <w:rPr>
@@ -413,7 +395,7 @@
                 <w:noProof/>
                 <w:webHidden/>
               </w:rPr>
-              <w:t>2</w:t>
+              <w:t>3</w:t>
             </w:r>
             <w:r>
               <w:rPr>
@@ -439,13 +421,13 @@
               <w14:ligatures w14:val="standardContextual"/>
             </w:rPr>
           </w:pPr>
-          <w:hyperlink w:anchor="_Toc183795761" w:history="1">
+          <w:hyperlink w:anchor="_Toc184389174" w:history="1">
             <w:r>
               <w:rPr>
                 <w:rStyle w:val="Hyperlink"/>
                 <w:noProof/>
               </w:rPr>
-              <w:t>2.1.3</w:t>
+              <w:t>1.1.3</w:t>
             </w:r>
             <w:r>
               <w:rPr>
@@ -483,7 +465,7 @@
                 <w:noProof/>
                 <w:webHidden/>
               </w:rPr>
-              <w:instrText xml:space="preserve"> PAGEREF _Toc183795761 \h </w:instrText>
+              <w:instrText xml:space="preserve"> PAGEREF _Toc184389174 \h </w:instrText>
             </w:r>
             <w:r>
               <w:rPr>
@@ -529,13 +511,13 @@
               <w14:ligatures w14:val="standardContextual"/>
             </w:rPr>
           </w:pPr>
-          <w:hyperlink w:anchor="_Toc183795762" w:history="1">
+          <w:hyperlink w:anchor="_Toc184389175" w:history="1">
             <w:r>
               <w:rPr>
                 <w:rStyle w:val="Hyperlink"/>
                 <w:noProof/>
               </w:rPr>
-              <w:t>2.1.4</w:t>
+              <w:t>1.1.4</w:t>
             </w:r>
             <w:r>
               <w:rPr>
@@ -573,7 +555,7 @@
                 <w:noProof/>
                 <w:webHidden/>
               </w:rPr>
-              <w:instrText xml:space="preserve"> PAGEREF _Toc183795762 \h </w:instrText>
+              <w:instrText xml:space="preserve"> PAGEREF _Toc184389175 \h </w:instrText>
             </w:r>
             <w:r>
               <w:rPr>
@@ -593,7 +575,7 @@
                 <w:noProof/>
                 <w:webHidden/>
               </w:rPr>
-              <w:t>3</w:t>
+              <w:t>4</w:t>
             </w:r>
             <w:r>
               <w:rPr>
@@ -619,13 +601,13 @@
               <w14:ligatures w14:val="standardContextual"/>
             </w:rPr>
           </w:pPr>
-          <w:hyperlink w:anchor="_Toc183795763" w:history="1">
+          <w:hyperlink w:anchor="_Toc184389176" w:history="1">
             <w:r>
               <w:rPr>
                 <w:rStyle w:val="Hyperlink"/>
                 <w:noProof/>
               </w:rPr>
-              <w:t>2.2</w:t>
+              <w:t>1.2</w:t>
             </w:r>
             <w:r>
               <w:rPr>
@@ -663,7 +645,7 @@
                 <w:noProof/>
                 <w:webHidden/>
               </w:rPr>
-              <w:instrText xml:space="preserve"> PAGEREF _Toc183795763 \h </w:instrText>
+              <w:instrText xml:space="preserve"> PAGEREF _Toc184389176 \h </w:instrText>
             </w:r>
             <w:r>
               <w:rPr>
@@ -683,7 +665,7 @@
                 <w:noProof/>
                 <w:webHidden/>
               </w:rPr>
-              <w:t>3</w:t>
+              <w:t>4</w:t>
             </w:r>
             <w:r>
               <w:rPr>
@@ -709,13 +691,13 @@
               <w14:ligatures w14:val="standardContextual"/>
             </w:rPr>
           </w:pPr>
-          <w:hyperlink w:anchor="_Toc183795764" w:history="1">
+          <w:hyperlink w:anchor="_Toc184389177" w:history="1">
             <w:r>
               <w:rPr>
                 <w:rStyle w:val="Hyperlink"/>
                 <w:noProof/>
               </w:rPr>
-              <w:t>3</w:t>
+              <w:t>2</w:t>
             </w:r>
             <w:r>
               <w:rPr>
@@ -753,7 +735,7 @@
                 <w:noProof/>
                 <w:webHidden/>
               </w:rPr>
-              <w:instrText xml:space="preserve"> PAGEREF _Toc183795764 \h </w:instrText>
+              <w:instrText xml:space="preserve"> PAGEREF _Toc184389177 \h </w:instrText>
             </w:r>
             <w:r>
               <w:rPr>
@@ -773,7 +755,7 @@
                 <w:noProof/>
                 <w:webHidden/>
               </w:rPr>
-              <w:t>5</w:t>
+              <w:t>10</w:t>
             </w:r>
             <w:r>
               <w:rPr>
@@ -799,13 +781,13 @@
               <w14:ligatures w14:val="standardContextual"/>
             </w:rPr>
           </w:pPr>
-          <w:hyperlink w:anchor="_Toc183795765" w:history="1">
+          <w:hyperlink w:anchor="_Toc184389178" w:history="1">
             <w:r>
               <w:rPr>
                 <w:rStyle w:val="Hyperlink"/>
                 <w:noProof/>
               </w:rPr>
-              <w:t>3.1</w:t>
+              <w:t>2.1</w:t>
             </w:r>
             <w:r>
               <w:rPr>
@@ -843,7 +825,7 @@
                 <w:noProof/>
                 <w:webHidden/>
               </w:rPr>
-              <w:instrText xml:space="preserve"> PAGEREF _Toc183795765 \h </w:instrText>
+              <w:instrText xml:space="preserve"> PAGEREF _Toc184389178 \h </w:instrText>
             </w:r>
             <w:r>
               <w:rPr>
@@ -863,7 +845,7 @@
                 <w:noProof/>
                 <w:webHidden/>
               </w:rPr>
-              <w:t>5</w:t>
+              <w:t>10</w:t>
             </w:r>
             <w:r>
               <w:rPr>
@@ -889,13 +871,13 @@
               <w14:ligatures w14:val="standardContextual"/>
             </w:rPr>
           </w:pPr>
-          <w:hyperlink w:anchor="_Toc183795766" w:history="1">
+          <w:hyperlink w:anchor="_Toc184389179" w:history="1">
             <w:r>
               <w:rPr>
                 <w:rStyle w:val="Hyperlink"/>
                 <w:noProof/>
               </w:rPr>
-              <w:t>3.1.1</w:t>
+              <w:t>2.1.1</w:t>
             </w:r>
             <w:r>
               <w:rPr>
@@ -933,7 +915,7 @@
                 <w:noProof/>
                 <w:webHidden/>
               </w:rPr>
-              <w:instrText xml:space="preserve"> PAGEREF _Toc183795766 \h </w:instrText>
+              <w:instrText xml:space="preserve"> PAGEREF _Toc184389179 \h </w:instrText>
             </w:r>
             <w:r>
               <w:rPr>
@@ -953,7 +935,7 @@
                 <w:noProof/>
                 <w:webHidden/>
               </w:rPr>
-              <w:t>5</w:t>
+              <w:t>10</w:t>
             </w:r>
             <w:r>
               <w:rPr>
@@ -979,13 +961,13 @@
               <w14:ligatures w14:val="standardContextual"/>
             </w:rPr>
           </w:pPr>
-          <w:hyperlink w:anchor="_Toc183795767" w:history="1">
+          <w:hyperlink w:anchor="_Toc184389180" w:history="1">
             <w:r>
               <w:rPr>
                 <w:rStyle w:val="Hyperlink"/>
                 <w:noProof/>
               </w:rPr>
-              <w:t>3.1.2</w:t>
+              <w:t>2.1.2</w:t>
             </w:r>
             <w:r>
               <w:rPr>
@@ -1023,7 +1005,7 @@
                 <w:noProof/>
                 <w:webHidden/>
               </w:rPr>
-              <w:instrText xml:space="preserve"> PAGEREF _Toc183795767 \h </w:instrText>
+              <w:instrText xml:space="preserve"> PAGEREF _Toc184389180 \h </w:instrText>
             </w:r>
             <w:r>
               <w:rPr>
@@ -1043,7 +1025,7 @@
                 <w:noProof/>
                 <w:webHidden/>
               </w:rPr>
-              <w:t>8</w:t>
+              <w:t>13</w:t>
             </w:r>
             <w:r>
               <w:rPr>
@@ -1069,13 +1051,13 @@
               <w14:ligatures w14:val="standardContextual"/>
             </w:rPr>
           </w:pPr>
-          <w:hyperlink w:anchor="_Toc183795768" w:history="1">
+          <w:hyperlink w:anchor="_Toc184389181" w:history="1">
             <w:r>
               <w:rPr>
                 <w:rStyle w:val="Hyperlink"/>
                 <w:noProof/>
               </w:rPr>
-              <w:t>3.1.3</w:t>
+              <w:t>2.1.3</w:t>
             </w:r>
             <w:r>
               <w:rPr>
@@ -1113,7 +1095,7 @@
                 <w:noProof/>
                 <w:webHidden/>
               </w:rPr>
-              <w:instrText xml:space="preserve"> PAGEREF _Toc183795768 \h </w:instrText>
+              <w:instrText xml:space="preserve"> PAGEREF _Toc184389181 \h </w:instrText>
             </w:r>
             <w:r>
               <w:rPr>
@@ -1133,7 +1115,7 @@
                 <w:noProof/>
                 <w:webHidden/>
               </w:rPr>
-              <w:t>10</w:t>
+              <w:t>15</w:t>
             </w:r>
             <w:r>
               <w:rPr>
@@ -1159,13 +1141,13 @@
               <w14:ligatures w14:val="standardContextual"/>
             </w:rPr>
           </w:pPr>
-          <w:hyperlink w:anchor="_Toc183795769" w:history="1">
+          <w:hyperlink w:anchor="_Toc184389182" w:history="1">
             <w:r>
               <w:rPr>
                 <w:rStyle w:val="Hyperlink"/>
                 <w:noProof/>
               </w:rPr>
-              <w:t>3.1.4</w:t>
+              <w:t>2.1.4</w:t>
             </w:r>
             <w:r>
               <w:rPr>
@@ -1203,7 +1185,7 @@
                 <w:noProof/>
                 <w:webHidden/>
               </w:rPr>
-              <w:instrText xml:space="preserve"> PAGEREF _Toc183795769 \h </w:instrText>
+              <w:instrText xml:space="preserve"> PAGEREF _Toc184389182 \h </w:instrText>
             </w:r>
             <w:r>
               <w:rPr>
@@ -1223,7 +1205,7 @@
                 <w:noProof/>
                 <w:webHidden/>
               </w:rPr>
-              <w:t>12</w:t>
+              <w:t>17</w:t>
             </w:r>
             <w:r>
               <w:rPr>
@@ -1249,13 +1231,13 @@
               <w14:ligatures w14:val="standardContextual"/>
             </w:rPr>
           </w:pPr>
-          <w:hyperlink w:anchor="_Toc183795770" w:history="1">
+          <w:hyperlink w:anchor="_Toc184389183" w:history="1">
             <w:r>
               <w:rPr>
                 <w:rStyle w:val="Hyperlink"/>
                 <w:noProof/>
               </w:rPr>
-              <w:t>3.1.5</w:t>
+              <w:t>2.1.5</w:t>
             </w:r>
             <w:r>
               <w:rPr>
@@ -1293,7 +1275,7 @@
                 <w:noProof/>
                 <w:webHidden/>
               </w:rPr>
-              <w:instrText xml:space="preserve"> PAGEREF _Toc183795770 \h </w:instrText>
+              <w:instrText xml:space="preserve"> PAGEREF _Toc184389183 \h </w:instrText>
             </w:r>
             <w:r>
               <w:rPr>
@@ -1313,7 +1295,7 @@
                 <w:noProof/>
                 <w:webHidden/>
               </w:rPr>
-              <w:t>15</w:t>
+              <w:t>20</w:t>
             </w:r>
             <w:r>
               <w:rPr>
@@ -1339,13 +1321,13 @@
               <w14:ligatures w14:val="standardContextual"/>
             </w:rPr>
           </w:pPr>
-          <w:hyperlink w:anchor="_Toc183795771" w:history="1">
+          <w:hyperlink w:anchor="_Toc184389184" w:history="1">
             <w:r>
               <w:rPr>
                 <w:rStyle w:val="Hyperlink"/>
                 <w:noProof/>
               </w:rPr>
-              <w:t>3.1.6</w:t>
+              <w:t>2.1.6</w:t>
             </w:r>
             <w:r>
               <w:rPr>
@@ -1383,7 +1365,7 @@
                 <w:noProof/>
                 <w:webHidden/>
               </w:rPr>
-              <w:instrText xml:space="preserve"> PAGEREF _Toc183795771 \h </w:instrText>
+              <w:instrText xml:space="preserve"> PAGEREF _Toc184389184 \h </w:instrText>
             </w:r>
             <w:r>
               <w:rPr>
@@ -1403,7 +1385,7 @@
                 <w:noProof/>
                 <w:webHidden/>
               </w:rPr>
-              <w:t>21</w:t>
+              <w:t>26</w:t>
             </w:r>
             <w:r>
               <w:rPr>
@@ -1429,13 +1411,13 @@
               <w14:ligatures w14:val="standardContextual"/>
             </w:rPr>
           </w:pPr>
-          <w:hyperlink w:anchor="_Toc183795772" w:history="1">
+          <w:hyperlink w:anchor="_Toc184389185" w:history="1">
             <w:r>
               <w:rPr>
                 <w:rStyle w:val="Hyperlink"/>
                 <w:noProof/>
               </w:rPr>
-              <w:t>3.2</w:t>
+              <w:t>2.2</w:t>
             </w:r>
             <w:r>
               <w:rPr>
@@ -1473,7 +1455,7 @@
                 <w:noProof/>
                 <w:webHidden/>
               </w:rPr>
-              <w:instrText xml:space="preserve"> PAGEREF _Toc183795772 \h </w:instrText>
+              <w:instrText xml:space="preserve"> PAGEREF _Toc184389185 \h </w:instrText>
             </w:r>
             <w:r>
               <w:rPr>
@@ -1493,7 +1475,7 @@
                 <w:noProof/>
                 <w:webHidden/>
               </w:rPr>
-              <w:t>30</w:t>
+              <w:t>35</w:t>
             </w:r>
             <w:r>
               <w:rPr>
@@ -1519,13 +1501,13 @@
               <w14:ligatures w14:val="standardContextual"/>
             </w:rPr>
           </w:pPr>
-          <w:hyperlink w:anchor="_Toc183795773" w:history="1">
+          <w:hyperlink w:anchor="_Toc184389186" w:history="1">
             <w:r>
               <w:rPr>
                 <w:rStyle w:val="Hyperlink"/>
                 <w:noProof/>
               </w:rPr>
-              <w:t>3.2.1</w:t>
+              <w:t>2.2.1</w:t>
             </w:r>
             <w:r>
               <w:rPr>
@@ -1563,7 +1545,7 @@
                 <w:noProof/>
                 <w:webHidden/>
               </w:rPr>
-              <w:instrText xml:space="preserve"> PAGEREF _Toc183795773 \h </w:instrText>
+              <w:instrText xml:space="preserve"> PAGEREF _Toc184389186 \h </w:instrText>
             </w:r>
             <w:r>
               <w:rPr>
@@ -1583,7 +1565,7 @@
                 <w:noProof/>
                 <w:webHidden/>
               </w:rPr>
-              <w:t>30</w:t>
+              <w:t>35</w:t>
             </w:r>
             <w:r>
               <w:rPr>
@@ -1609,13 +1591,13 @@
               <w14:ligatures w14:val="standardContextual"/>
             </w:rPr>
           </w:pPr>
-          <w:hyperlink w:anchor="_Toc183795774" w:history="1">
+          <w:hyperlink w:anchor="_Toc184389187" w:history="1">
             <w:r>
               <w:rPr>
                 <w:rStyle w:val="Hyperlink"/>
                 <w:noProof/>
               </w:rPr>
-              <w:t>3.2.2</w:t>
+              <w:t>2.2.2</w:t>
             </w:r>
             <w:r>
               <w:rPr>
@@ -1653,7 +1635,7 @@
                 <w:noProof/>
                 <w:webHidden/>
               </w:rPr>
-              <w:instrText xml:space="preserve"> PAGEREF _Toc183795774 \h </w:instrText>
+              <w:instrText xml:space="preserve"> PAGEREF _Toc184389187 \h </w:instrText>
             </w:r>
             <w:r>
               <w:rPr>
@@ -1673,7 +1655,7 @@
                 <w:noProof/>
                 <w:webHidden/>
               </w:rPr>
-              <w:t>30</w:t>
+              <w:t>35</w:t>
             </w:r>
             <w:r>
               <w:rPr>
@@ -1699,13 +1681,13 @@
               <w14:ligatures w14:val="standardContextual"/>
             </w:rPr>
           </w:pPr>
-          <w:hyperlink w:anchor="_Toc183795775" w:history="1">
+          <w:hyperlink w:anchor="_Toc184389188" w:history="1">
             <w:r>
               <w:rPr>
                 <w:rStyle w:val="Hyperlink"/>
                 <w:noProof/>
               </w:rPr>
-              <w:t>3.3</w:t>
+              <w:t>2.3</w:t>
             </w:r>
             <w:r>
               <w:rPr>
@@ -1743,7 +1725,7 @@
                 <w:noProof/>
                 <w:webHidden/>
               </w:rPr>
-              <w:instrText xml:space="preserve"> PAGEREF _Toc183795775 \h </w:instrText>
+              <w:instrText xml:space="preserve"> PAGEREF _Toc184389188 \h </w:instrText>
             </w:r>
             <w:r>
               <w:rPr>
@@ -1763,7 +1745,7 @@
                 <w:noProof/>
                 <w:webHidden/>
               </w:rPr>
-              <w:t>31</w:t>
+              <w:t>36</w:t>
             </w:r>
             <w:r>
               <w:rPr>
@@ -1789,13 +1771,13 @@
               <w14:ligatures w14:val="standardContextual"/>
             </w:rPr>
           </w:pPr>
-          <w:hyperlink w:anchor="_Toc183795776" w:history="1">
+          <w:hyperlink w:anchor="_Toc184389189" w:history="1">
             <w:r>
               <w:rPr>
                 <w:rStyle w:val="Hyperlink"/>
                 <w:noProof/>
               </w:rPr>
-              <w:t>3.3.1</w:t>
+              <w:t>2.3.1</w:t>
             </w:r>
             <w:r>
               <w:rPr>
@@ -1833,7 +1815,7 @@
                 <w:noProof/>
                 <w:webHidden/>
               </w:rPr>
-              <w:instrText xml:space="preserve"> PAGEREF _Toc183795776 \h </w:instrText>
+              <w:instrText xml:space="preserve"> PAGEREF _Toc184389189 \h </w:instrText>
             </w:r>
             <w:r>
               <w:rPr>
@@ -1853,7 +1835,7 @@
                 <w:noProof/>
                 <w:webHidden/>
               </w:rPr>
-              <w:t>31</w:t>
+              <w:t>36</w:t>
             </w:r>
             <w:r>
               <w:rPr>
@@ -1879,13 +1861,13 @@
               <w14:ligatures w14:val="standardContextual"/>
             </w:rPr>
           </w:pPr>
-          <w:hyperlink w:anchor="_Toc183795777" w:history="1">
+          <w:hyperlink w:anchor="_Toc184389190" w:history="1">
             <w:r>
               <w:rPr>
                 <w:rStyle w:val="Hyperlink"/>
                 <w:noProof/>
               </w:rPr>
-              <w:t>3.3.2</w:t>
+              <w:t>2.3.2</w:t>
             </w:r>
             <w:r>
               <w:rPr>
@@ -1923,7 +1905,7 @@
                 <w:noProof/>
                 <w:webHidden/>
               </w:rPr>
-              <w:instrText xml:space="preserve"> PAGEREF _Toc183795777 \h </w:instrText>
+              <w:instrText xml:space="preserve"> PAGEREF _Toc184389190 \h </w:instrText>
             </w:r>
             <w:r>
               <w:rPr>
@@ -1943,7 +1925,7 @@
                 <w:noProof/>
                 <w:webHidden/>
               </w:rPr>
-              <w:t>32</w:t>
+              <w:t>37</w:t>
             </w:r>
             <w:r>
               <w:rPr>
@@ -1969,13 +1951,13 @@
               <w14:ligatures w14:val="standardContextual"/>
             </w:rPr>
           </w:pPr>
-          <w:hyperlink w:anchor="_Toc183795778" w:history="1">
+          <w:hyperlink w:anchor="_Toc184389191" w:history="1">
             <w:r>
               <w:rPr>
                 <w:rStyle w:val="Hyperlink"/>
                 <w:noProof/>
               </w:rPr>
-              <w:t>4</w:t>
+              <w:t>3</w:t>
             </w:r>
             <w:r>
               <w:rPr>
@@ -2013,7 +1995,7 @@
                 <w:noProof/>
                 <w:webHidden/>
               </w:rPr>
-              <w:instrText xml:space="preserve"> PAGEREF _Toc183795778 \h </w:instrText>
+              <w:instrText xml:space="preserve"> PAGEREF _Toc184389191 \h </w:instrText>
             </w:r>
             <w:r>
               <w:rPr>
@@ -2033,7 +2015,7 @@
                 <w:noProof/>
                 <w:webHidden/>
               </w:rPr>
-              <w:t>33</w:t>
+              <w:t>38</w:t>
             </w:r>
             <w:r>
               <w:rPr>
@@ -2069,7 +2051,6 @@
           <w:highlight w:val="lightGray"/>
         </w:rPr>
       </w:pPr>
-      <w:bookmarkStart w:id="0" w:name="_Toc183795757"/>
       <w:r>
         <w:rPr>
           <w:highlight w:val="lightGray"/>
@@ -2085,6 +2066,7 @@
           <w:numId w:val="0"/>
         </w:numPr>
       </w:pPr>
+      <w:bookmarkStart w:id="0" w:name="_Toc184389170"/>
       <w:r>
         <w:lastRenderedPageBreak/>
         <w:t>General Implementation</w:t>
@@ -2360,7 +2342,7 @@
         <w:pStyle w:val="Heading2"/>
       </w:pPr>
       <w:bookmarkStart w:id="1" w:name="_Cache_Operations"/>
-      <w:bookmarkStart w:id="2" w:name="_Toc183795758"/>
+      <w:bookmarkStart w:id="2" w:name="_Toc184389171"/>
       <w:bookmarkEnd w:id="1"/>
       <w:r>
         <w:t>Cache Operations</w:t>
@@ -2514,7 +2496,7 @@
       <w:pPr>
         <w:pStyle w:val="Heading3"/>
       </w:pPr>
-      <w:bookmarkStart w:id="3" w:name="_Toc183795759"/>
+      <w:bookmarkStart w:id="3" w:name="_Toc184389172"/>
       <w:r>
         <w:t>Read Hit</w:t>
       </w:r>
@@ -2564,7 +2546,7 @@
       <w:pPr>
         <w:pStyle w:val="Heading3"/>
       </w:pPr>
-      <w:bookmarkStart w:id="4" w:name="_Toc183795760"/>
+      <w:bookmarkStart w:id="4" w:name="_Toc184389173"/>
       <w:r>
         <w:t>Read Miss</w:t>
       </w:r>
@@ -2712,7 +2694,7 @@
       <w:pPr>
         <w:pStyle w:val="Heading3"/>
       </w:pPr>
-      <w:bookmarkStart w:id="5" w:name="_Toc183795761"/>
+      <w:bookmarkStart w:id="5" w:name="_Toc184389174"/>
       <w:r>
         <w:t>Write Hit</w:t>
       </w:r>
@@ -2778,7 +2760,7 @@
       <w:pPr>
         <w:pStyle w:val="Heading3"/>
       </w:pPr>
-      <w:bookmarkStart w:id="6" w:name="_Toc183795762"/>
+      <w:bookmarkStart w:id="6" w:name="_Toc184389175"/>
       <w:r>
         <w:t>Write Miss</w:t>
       </w:r>
@@ -2846,7 +2828,7 @@
       <w:pPr>
         <w:pStyle w:val="Heading2"/>
       </w:pPr>
-      <w:bookmarkStart w:id="7" w:name="_Toc183795763"/>
+      <w:bookmarkStart w:id="7" w:name="_Toc184389176"/>
       <w:r>
         <w:t>Simulation Results</w:t>
       </w:r>
@@ -4630,7 +4612,7 @@
       <w:pPr>
         <w:pStyle w:val="Heading1"/>
       </w:pPr>
-      <w:bookmarkStart w:id="8" w:name="_Toc183795764"/>
+      <w:bookmarkStart w:id="8" w:name="_Toc184389177"/>
       <w:r>
         <w:t>Individual Components</w:t>
       </w:r>
@@ -4640,7 +4622,7 @@
       <w:pPr>
         <w:pStyle w:val="Heading2"/>
       </w:pPr>
-      <w:bookmarkStart w:id="9" w:name="_Toc183795765"/>
+      <w:bookmarkStart w:id="9" w:name="_Toc184389178"/>
       <w:r>
         <w:t>Cache Block</w:t>
       </w:r>
@@ -4650,7 +4632,7 @@
       <w:pPr>
         <w:pStyle w:val="Heading3"/>
       </w:pPr>
-      <w:bookmarkStart w:id="10" w:name="_Toc183795766"/>
+      <w:bookmarkStart w:id="10" w:name="_Toc184389179"/>
       <w:r>
         <w:t>Sub-component</w:t>
       </w:r>
@@ -5320,7 +5302,7 @@
       <w:pPr>
         <w:pStyle w:val="Heading3"/>
       </w:pPr>
-      <w:bookmarkStart w:id="11" w:name="_Toc183795767"/>
+      <w:bookmarkStart w:id="11" w:name="_Toc184389180"/>
       <w:r>
         <w:lastRenderedPageBreak/>
         <w:t>Sub-component: Cache Tags</w:t>
@@ -5890,7 +5872,7 @@
       <w:pPr>
         <w:pStyle w:val="Heading3"/>
       </w:pPr>
-      <w:bookmarkStart w:id="12" w:name="_Toc183795768"/>
+      <w:bookmarkStart w:id="12" w:name="_Toc184389181"/>
       <w:r>
         <w:t>Sub-component: Cache Valid Bits</w:t>
       </w:r>
@@ -6364,7 +6346,7 @@
       <w:pPr>
         <w:pStyle w:val="Heading3"/>
       </w:pPr>
-      <w:bookmarkStart w:id="13" w:name="_Toc183795769"/>
+      <w:bookmarkStart w:id="13" w:name="_Toc184389182"/>
       <w:r>
         <w:t>Sub-component: Cache Hit Logic</w:t>
       </w:r>
@@ -7432,7 +7414,7 @@
       <w:pPr>
         <w:pStyle w:val="Heading3"/>
       </w:pPr>
-      <w:bookmarkStart w:id="14" w:name="_Toc183795770"/>
+      <w:bookmarkStart w:id="14" w:name="_Toc184389183"/>
       <w:r>
         <w:t>Sub-component: Cache LRU Buffer</w:t>
       </w:r>
@@ -8900,7 +8882,7 @@
         <w:pStyle w:val="Heading3"/>
       </w:pPr>
       <w:bookmarkStart w:id="15" w:name="_Sub-component:_Cache_Control"/>
-      <w:bookmarkStart w:id="16" w:name="_Toc183795771"/>
+      <w:bookmarkStart w:id="16" w:name="_Toc184389184"/>
       <w:bookmarkEnd w:id="15"/>
       <w:r>
         <w:t>Sub-component: Cache Control</w:t>
@@ -11305,7 +11287,7 @@
       <w:pPr>
         <w:pStyle w:val="Heading2"/>
       </w:pPr>
-      <w:bookmarkStart w:id="17" w:name="_Toc183795772"/>
+      <w:bookmarkStart w:id="17" w:name="_Toc184389185"/>
       <w:r>
         <w:lastRenderedPageBreak/>
         <w:t>Ram Block</w:t>
@@ -11316,7 +11298,7 @@
       <w:pPr>
         <w:pStyle w:val="Heading3"/>
       </w:pPr>
-      <w:bookmarkStart w:id="18" w:name="_Toc183795773"/>
+      <w:bookmarkStart w:id="18" w:name="_Toc184389186"/>
       <w:r>
         <w:t>Functionality</w:t>
       </w:r>
@@ -11331,7 +11313,7 @@
       <w:pPr>
         <w:pStyle w:val="Heading3"/>
       </w:pPr>
-      <w:bookmarkStart w:id="19" w:name="_Toc183795774"/>
+      <w:bookmarkStart w:id="19" w:name="_Toc184389187"/>
       <w:r>
         <w:t>Simulation Results</w:t>
       </w:r>
@@ -11828,7 +11810,7 @@
       <w:pPr>
         <w:pStyle w:val="Heading2"/>
       </w:pPr>
-      <w:bookmarkStart w:id="20" w:name="_Toc183795775"/>
+      <w:bookmarkStart w:id="20" w:name="_Toc184389188"/>
       <w:r>
         <w:t>Miscellaneous Logic</w:t>
       </w:r>
@@ -11838,7 +11820,7 @@
       <w:pPr>
         <w:pStyle w:val="Heading3"/>
       </w:pPr>
-      <w:bookmarkStart w:id="21" w:name="_Toc183795776"/>
+      <w:bookmarkStart w:id="21" w:name="_Toc184389189"/>
       <w:r>
         <w:t>Register</w:t>
       </w:r>
@@ -11958,7 +11940,7 @@
       <w:pPr>
         <w:pStyle w:val="Heading3"/>
       </w:pPr>
-      <w:bookmarkStart w:id="22" w:name="_Toc183795777"/>
+      <w:bookmarkStart w:id="22" w:name="_Toc184389190"/>
       <w:r>
         <w:t>Delay</w:t>
       </w:r>
@@ -12120,7 +12102,7 @@
       <w:pPr>
         <w:pStyle w:val="Heading1"/>
       </w:pPr>
-      <w:bookmarkStart w:id="23" w:name="_Toc183795778"/>
+      <w:bookmarkStart w:id="23" w:name="_Toc184389191"/>
       <w:r>
         <w:t>Conclusion</w:t>
       </w:r>

</xml_diff>